<commit_message>
pre-rapport pour le pre-rendu du 22/10
</commit_message>
<xml_diff>
--- a/Rapport PJS3.docx
+++ b/Rapport PJS3.docx
@@ -235,34 +235,14 @@
           <w:szCs w:val="28"/>
         </w:rPr>
       </w:pPr>
-      <w:proofErr w:type="spellStart"/>
       <w:r>
         <w:rPr>
           <w:rFonts w:ascii="Arial" w:hAnsi="Arial" w:cs="Arial"/>
           <w:sz w:val="28"/>
           <w:szCs w:val="28"/>
         </w:rPr>
-        <w:t>H’Mida</w:t>
-      </w:r>
-      <w:proofErr w:type="spellEnd"/>
-      <w:r>
-        <w:rPr>
-          <w:rFonts w:ascii="Arial" w:hAnsi="Arial" w:cs="Arial"/>
-          <w:sz w:val="28"/>
-          <w:szCs w:val="28"/>
-        </w:rPr>
-        <w:t xml:space="preserve"> </w:t>
-      </w:r>
-      <w:proofErr w:type="spellStart"/>
-      <w:r>
-        <w:rPr>
-          <w:rFonts w:ascii="Arial" w:hAnsi="Arial" w:cs="Arial"/>
-          <w:sz w:val="28"/>
-          <w:szCs w:val="28"/>
-        </w:rPr>
-        <w:t>Eymen</w:t>
-      </w:r>
-      <w:proofErr w:type="spellEnd"/>
+        <w:t>H’Mida Eymen</w:t>
+      </w:r>
     </w:p>
     <w:p>
       <w:pPr>
@@ -338,25 +318,7 @@
           <w:sz w:val="24"/>
           <w:szCs w:val="24"/>
         </w:rPr>
-        <w:t>avons créer une nouvelle Data base que nous avons nommé « </w:t>
-      </w:r>
-      <w:proofErr w:type="spellStart"/>
-      <w:r>
-        <w:rPr>
-          <w:rFonts w:ascii="Arial" w:hAnsi="Arial" w:cs="Arial"/>
-          <w:sz w:val="24"/>
-          <w:szCs w:val="24"/>
-        </w:rPr>
-        <w:t>Pweb_projet</w:t>
-      </w:r>
-      <w:proofErr w:type="spellEnd"/>
-      <w:r>
-        <w:rPr>
-          <w:rFonts w:ascii="Arial" w:hAnsi="Arial" w:cs="Arial"/>
-          <w:sz w:val="24"/>
-          <w:szCs w:val="24"/>
-        </w:rPr>
-        <w:t xml:space="preserve"> ». </w:t>
+        <w:t xml:space="preserve">avons créer une nouvelle Data base que nous avons nommé « Pweb_projet ». </w:t>
       </w:r>
     </w:p>
     <w:p>
@@ -475,6 +437,40 @@
           <w:szCs w:val="24"/>
         </w:rPr>
       </w:pPr>
+      <w:r>
+        <w:rPr>
+          <w:rFonts w:ascii="Arial" w:hAnsi="Arial" w:cs="Arial"/>
+          <w:sz w:val="24"/>
+          <w:szCs w:val="24"/>
+        </w:rPr>
+        <w:t xml:space="preserve">Pour la table </w:t>
+      </w:r>
+      <w:r>
+        <w:rPr>
+          <w:rFonts w:ascii="Arial" w:hAnsi="Arial" w:cs="Arial"/>
+          <w:sz w:val="24"/>
+          <w:szCs w:val="24"/>
+          <w:u w:val="single"/>
+        </w:rPr>
+        <w:t>véhicule</w:t>
+      </w:r>
+      <w:r>
+        <w:rPr>
+          <w:rFonts w:ascii="Arial" w:hAnsi="Arial" w:cs="Arial"/>
+          <w:sz w:val="24"/>
+          <w:szCs w:val="24"/>
+        </w:rPr>
+        <w:t xml:space="preserve">, notre professeur M.Foughali nous a conseillé de supprimer l’attribut qui compliquait de beaucoup le projet. </w:t>
+      </w:r>
+    </w:p>
+    <w:p>
+      <w:pPr>
+        <w:rPr>
+          <w:rFonts w:ascii="Arial" w:hAnsi="Arial" w:cs="Arial"/>
+          <w:sz w:val="24"/>
+          <w:szCs w:val="24"/>
+        </w:rPr>
+      </w:pPr>
     </w:p>
     <w:p>
       <w:pPr>
@@ -521,16 +517,7 @@
           <w:szCs w:val="24"/>
           <w:u w:val="single"/>
         </w:rPr>
-        <w:t>Entreprise</w:t>
-      </w:r>
-      <w:r>
-        <w:rPr>
-          <w:rFonts w:ascii="Arial" w:hAnsi="Arial" w:cs="Arial"/>
-          <w:sz w:val="24"/>
-          <w:szCs w:val="24"/>
-          <w:u w:val="single"/>
-        </w:rPr>
-        <w:t> :</w:t>
+        <w:t>Entreprise :</w:t>
       </w:r>
     </w:p>
     <w:p>
@@ -723,17 +710,46 @@
           <w:u w:val="single"/>
         </w:rPr>
       </w:pPr>
-      <w:proofErr w:type="spellStart"/>
-      <w:r>
-        <w:rPr>
-          <w:rFonts w:ascii="Arial" w:hAnsi="Arial" w:cs="Arial"/>
-          <w:sz w:val="24"/>
-          <w:szCs w:val="24"/>
-          <w:u w:val="single"/>
-        </w:rPr>
-        <w:t>Vehicule</w:t>
-      </w:r>
-      <w:proofErr w:type="spellEnd"/>
+    </w:p>
+    <w:p>
+      <w:pPr>
+        <w:rPr>
+          <w:rFonts w:ascii="Arial" w:hAnsi="Arial" w:cs="Arial"/>
+          <w:sz w:val="24"/>
+          <w:szCs w:val="24"/>
+          <w:u w:val="single"/>
+        </w:rPr>
+      </w:pPr>
+    </w:p>
+    <w:p>
+      <w:pPr>
+        <w:rPr>
+          <w:rFonts w:ascii="Arial" w:hAnsi="Arial" w:cs="Arial"/>
+          <w:sz w:val="24"/>
+          <w:szCs w:val="24"/>
+          <w:u w:val="single"/>
+        </w:rPr>
+      </w:pPr>
+    </w:p>
+    <w:p>
+      <w:pPr>
+        <w:rPr>
+          <w:rFonts w:ascii="Arial" w:hAnsi="Arial" w:cs="Arial"/>
+          <w:sz w:val="24"/>
+          <w:szCs w:val="24"/>
+          <w:u w:val="single"/>
+        </w:rPr>
+      </w:pPr>
+      <w:r>
+        <w:rPr>
+          <w:rFonts w:ascii="Arial" w:hAnsi="Arial" w:cs="Arial"/>
+          <w:sz w:val="24"/>
+          <w:szCs w:val="24"/>
+          <w:u w:val="single"/>
+        </w:rPr>
+        <w:lastRenderedPageBreak/>
+        <w:t>Véhicule</w:t>
+      </w:r>
       <w:r>
         <w:rPr>
           <w:rFonts w:ascii="Arial" w:hAnsi="Arial" w:cs="Arial"/>
@@ -848,91 +864,9 @@
           <w:szCs w:val="28"/>
           <w:u w:val="single"/>
         </w:rPr>
-        <w:t xml:space="preserve">II – Codage Inscription : </w:t>
-      </w:r>
-    </w:p>
-    <w:p>
-      <w:pPr>
-        <w:rPr>
-          <w:rFonts w:ascii="Arial" w:hAnsi="Arial" w:cs="Arial"/>
-          <w:sz w:val="24"/>
-          <w:szCs w:val="24"/>
-        </w:rPr>
-      </w:pPr>
-      <w:r>
-        <w:rPr>
-          <w:rFonts w:ascii="Arial" w:hAnsi="Arial" w:cs="Arial"/>
-          <w:sz w:val="24"/>
-          <w:szCs w:val="24"/>
-        </w:rPr>
-        <w:t xml:space="preserve">La première étape du site est l’inscription que nous avons réalisé avec l’aide </w:t>
-      </w:r>
-      <w:r>
-        <w:rPr>
-          <w:rFonts w:ascii="Arial" w:hAnsi="Arial" w:cs="Arial"/>
-          <w:sz w:val="24"/>
-          <w:szCs w:val="24"/>
-        </w:rPr>
-        <w:t xml:space="preserve">du TP maison que nous devions faire. Nous avons pris en compte le cas ou une donnée n’est pas initialisée avec les fonctions </w:t>
-      </w:r>
-      <w:proofErr w:type="spellStart"/>
-      <w:proofErr w:type="gramStart"/>
-      <w:r>
-        <w:rPr>
-          <w:rFonts w:ascii="Arial" w:hAnsi="Arial" w:cs="Arial"/>
-          <w:sz w:val="24"/>
-          <w:szCs w:val="24"/>
-        </w:rPr>
-        <w:t>isset</w:t>
-      </w:r>
-      <w:proofErr w:type="spellEnd"/>
-      <w:r>
-        <w:rPr>
-          <w:rFonts w:ascii="Arial" w:hAnsi="Arial" w:cs="Arial"/>
-          <w:sz w:val="24"/>
-          <w:szCs w:val="24"/>
-        </w:rPr>
-        <w:t>(</w:t>
-      </w:r>
-      <w:proofErr w:type="gramEnd"/>
-      <w:r>
-        <w:rPr>
-          <w:rFonts w:ascii="Arial" w:hAnsi="Arial" w:cs="Arial"/>
-          <w:sz w:val="24"/>
-          <w:szCs w:val="24"/>
-        </w:rPr>
-        <w:t xml:space="preserve">) et aussi les cas ou les valeurs donnés ne sont pas les données voulues via les fonctions </w:t>
-      </w:r>
-      <w:proofErr w:type="spellStart"/>
-      <w:r>
-        <w:rPr>
-          <w:rFonts w:ascii="Arial" w:hAnsi="Arial" w:cs="Arial"/>
-          <w:sz w:val="24"/>
-          <w:szCs w:val="24"/>
-        </w:rPr>
-        <w:t>isstring</w:t>
-      </w:r>
-      <w:proofErr w:type="spellEnd"/>
-      <w:r>
-        <w:rPr>
-          <w:rFonts w:ascii="Arial" w:hAnsi="Arial" w:cs="Arial"/>
-          <w:sz w:val="24"/>
-          <w:szCs w:val="24"/>
-        </w:rPr>
-        <w:t xml:space="preserve">(). </w:t>
-      </w:r>
-    </w:p>
-    <w:p>
-      <w:pPr>
-        <w:rPr>
-          <w:rFonts w:ascii="Arial" w:hAnsi="Arial" w:cs="Arial"/>
-          <w:sz w:val="24"/>
-          <w:szCs w:val="24"/>
-        </w:rPr>
-      </w:pPr>
-    </w:p>
-    <w:p>
-      <w:pPr>
+        <w:t xml:space="preserve">II – </w:t>
+      </w:r>
+      <w:r>
         <w:rPr>
           <w:rFonts w:ascii="Arial" w:hAnsi="Arial" w:cs="Arial"/>
           <w:b/>
@@ -941,7 +875,8 @@
           <w:szCs w:val="28"/>
           <w:u w:val="single"/>
         </w:rPr>
-      </w:pPr>
+        <w:t>Architecture MVC</w:t>
+      </w:r>
       <w:r>
         <w:rPr>
           <w:rFonts w:ascii="Arial" w:hAnsi="Arial" w:cs="Arial"/>
@@ -951,7 +886,7 @@
           <w:szCs w:val="28"/>
           <w:u w:val="single"/>
         </w:rPr>
-        <w:t>II</w:t>
+        <w:t xml:space="preserve"> </w:t>
       </w:r>
       <w:r>
         <w:rPr>
@@ -962,9 +897,47 @@
           <w:szCs w:val="28"/>
           <w:u w:val="single"/>
         </w:rPr>
-        <w:t>I</w:t>
-      </w:r>
-      <w:r>
+        <w:t xml:space="preserve">: </w:t>
+      </w:r>
+    </w:p>
+    <w:p>
+      <w:pPr>
+        <w:rPr>
+          <w:rFonts w:ascii="Arial" w:hAnsi="Arial" w:cs="Arial"/>
+          <w:sz w:val="24"/>
+          <w:szCs w:val="24"/>
+        </w:rPr>
+      </w:pPr>
+      <w:r>
+        <w:rPr>
+          <w:rFonts w:ascii="Arial" w:hAnsi="Arial" w:cs="Arial"/>
+          <w:sz w:val="24"/>
+          <w:szCs w:val="24"/>
+        </w:rPr>
+        <w:t xml:space="preserve">Nous avons ensuite commencer à répartir le projet sous l’architecture modèle-vue-contrôleur comme ci-bas (le fichier .git est un fichier caché qui permet de gérer l’exportation/l’importation du projet via GitHub). </w:t>
+      </w:r>
+    </w:p>
+    <w:p>
+      <w:pPr>
+        <w:rPr>
+          <w:rFonts w:ascii="Arial" w:hAnsi="Arial" w:cs="Arial"/>
+          <w:sz w:val="24"/>
+          <w:szCs w:val="24"/>
+          <w:u w:val="single"/>
+        </w:rPr>
+      </w:pPr>
+      <w:r>
+        <w:rPr>
+          <w:rFonts w:ascii="Arial" w:hAnsi="Arial" w:cs="Arial"/>
+          <w:sz w:val="24"/>
+          <w:szCs w:val="24"/>
+          <w:u w:val="single"/>
+        </w:rPr>
+        <w:t xml:space="preserve">Architecture MVC : </w:t>
+      </w:r>
+    </w:p>
+    <w:p>
+      <w:pPr>
         <w:rPr>
           <w:rFonts w:ascii="Arial" w:hAnsi="Arial" w:cs="Arial"/>
           <w:b/>
@@ -973,9 +946,171 @@
           <w:szCs w:val="28"/>
           <w:u w:val="single"/>
         </w:rPr>
-        <w:t xml:space="preserve"> – Codage </w:t>
-      </w:r>
-      <w:r>
+      </w:pPr>
+      <w:r>
+        <w:rPr>
+          <w:rFonts w:ascii="Arial" w:hAnsi="Arial" w:cs="Arial"/>
+          <w:b/>
+          <w:bCs/>
+          <w:noProof/>
+          <w:sz w:val="28"/>
+          <w:szCs w:val="28"/>
+        </w:rPr>
+        <w:drawing>
+          <wp:inline distT="0" distB="0" distL="0" distR="0" wp14:anchorId="1C78249A" wp14:editId="20BCD3DB">
+            <wp:extent cx="5762625" cy="1143000"/>
+            <wp:effectExtent l="0" t="0" r="9525" b="0"/>
+            <wp:docPr id="4" name="Image 4"/>
+            <wp:cNvGraphicFramePr>
+              <a:graphicFrameLocks xmlns:a="http://schemas.openxmlformats.org/drawingml/2006/main" noChangeAspect="1"/>
+            </wp:cNvGraphicFramePr>
+            <a:graphic xmlns:a="http://schemas.openxmlformats.org/drawingml/2006/main">
+              <a:graphicData uri="http://schemas.openxmlformats.org/drawingml/2006/picture">
+                <pic:pic xmlns:pic="http://schemas.openxmlformats.org/drawingml/2006/picture">
+                  <pic:nvPicPr>
+                    <pic:cNvPr id="0" name="Picture 1"/>
+                    <pic:cNvPicPr>
+                      <a:picLocks noChangeAspect="1" noChangeArrowheads="1"/>
+                    </pic:cNvPicPr>
+                  </pic:nvPicPr>
+                  <pic:blipFill>
+                    <a:blip r:embed="rId7">
+                      <a:extLst>
+                        <a:ext uri="{28A0092B-C50C-407E-A947-70E740481C1C}">
+                          <a14:useLocalDpi xmlns:a14="http://schemas.microsoft.com/office/drawing/2010/main" val="0"/>
+                        </a:ext>
+                      </a:extLst>
+                    </a:blip>
+                    <a:srcRect/>
+                    <a:stretch>
+                      <a:fillRect/>
+                    </a:stretch>
+                  </pic:blipFill>
+                  <pic:spPr bwMode="auto">
+                    <a:xfrm>
+                      <a:off x="0" y="0"/>
+                      <a:ext cx="5762625" cy="1143000"/>
+                    </a:xfrm>
+                    <a:prstGeom prst="rect">
+                      <a:avLst/>
+                    </a:prstGeom>
+                    <a:noFill/>
+                    <a:ln>
+                      <a:noFill/>
+                    </a:ln>
+                  </pic:spPr>
+                </pic:pic>
+              </a:graphicData>
+            </a:graphic>
+          </wp:inline>
+        </w:drawing>
+      </w:r>
+    </w:p>
+    <w:p>
+      <w:pPr>
+        <w:rPr>
+          <w:rFonts w:ascii="Arial" w:hAnsi="Arial" w:cs="Arial"/>
+          <w:sz w:val="24"/>
+          <w:szCs w:val="24"/>
+          <w:u w:val="single"/>
+        </w:rPr>
+      </w:pPr>
+      <w:r>
+        <w:rPr>
+          <w:rFonts w:ascii="Arial" w:hAnsi="Arial" w:cs="Arial"/>
+          <w:sz w:val="24"/>
+          <w:szCs w:val="24"/>
+          <w:u w:val="single"/>
+        </w:rPr>
+        <w:t xml:space="preserve">Code index.php : </w:t>
+      </w:r>
+    </w:p>
+    <w:p>
+      <w:pPr>
+        <w:rPr>
+          <w:rFonts w:ascii="Arial" w:hAnsi="Arial" w:cs="Arial"/>
+          <w:sz w:val="24"/>
+          <w:szCs w:val="24"/>
+          <w:u w:val="single"/>
+        </w:rPr>
+      </w:pPr>
+      <w:r>
+        <w:rPr>
+          <w:rFonts w:ascii="Arial" w:hAnsi="Arial" w:cs="Arial"/>
+          <w:noProof/>
+          <w:sz w:val="24"/>
+          <w:szCs w:val="24"/>
+        </w:rPr>
+        <w:drawing>
+          <wp:inline distT="0" distB="0" distL="0" distR="0" wp14:anchorId="63D28C4B" wp14:editId="1BADDBC2">
+            <wp:extent cx="5762625" cy="3638550"/>
+            <wp:effectExtent l="0" t="0" r="9525" b="0"/>
+            <wp:docPr id="11" name="Image 11"/>
+            <wp:cNvGraphicFramePr>
+              <a:graphicFrameLocks xmlns:a="http://schemas.openxmlformats.org/drawingml/2006/main" noChangeAspect="1"/>
+            </wp:cNvGraphicFramePr>
+            <a:graphic xmlns:a="http://schemas.openxmlformats.org/drawingml/2006/main">
+              <a:graphicData uri="http://schemas.openxmlformats.org/drawingml/2006/picture">
+                <pic:pic xmlns:pic="http://schemas.openxmlformats.org/drawingml/2006/picture">
+                  <pic:nvPicPr>
+                    <pic:cNvPr id="0" name="Picture 8"/>
+                    <pic:cNvPicPr>
+                      <a:picLocks noChangeAspect="1" noChangeArrowheads="1"/>
+                    </pic:cNvPicPr>
+                  </pic:nvPicPr>
+                  <pic:blipFill>
+                    <a:blip r:embed="rId8">
+                      <a:extLst>
+                        <a:ext uri="{28A0092B-C50C-407E-A947-70E740481C1C}">
+                          <a14:useLocalDpi xmlns:a14="http://schemas.microsoft.com/office/drawing/2010/main" val="0"/>
+                        </a:ext>
+                      </a:extLst>
+                    </a:blip>
+                    <a:srcRect/>
+                    <a:stretch>
+                      <a:fillRect/>
+                    </a:stretch>
+                  </pic:blipFill>
+                  <pic:spPr bwMode="auto">
+                    <a:xfrm>
+                      <a:off x="0" y="0"/>
+                      <a:ext cx="5762625" cy="3638550"/>
+                    </a:xfrm>
+                    <a:prstGeom prst="rect">
+                      <a:avLst/>
+                    </a:prstGeom>
+                    <a:noFill/>
+                    <a:ln>
+                      <a:noFill/>
+                    </a:ln>
+                  </pic:spPr>
+                </pic:pic>
+              </a:graphicData>
+            </a:graphic>
+          </wp:inline>
+        </w:drawing>
+      </w:r>
+    </w:p>
+    <w:p>
+      <w:pPr>
+        <w:rPr>
+          <w:rFonts w:ascii="Arial" w:hAnsi="Arial" w:cs="Arial"/>
+          <w:sz w:val="24"/>
+          <w:szCs w:val="24"/>
+        </w:rPr>
+      </w:pPr>
+      <w:r>
+        <w:rPr>
+          <w:rFonts w:ascii="Arial" w:hAnsi="Arial" w:cs="Arial"/>
+          <w:sz w:val="24"/>
+          <w:szCs w:val="24"/>
+        </w:rPr>
+        <w:lastRenderedPageBreak/>
+        <w:t xml:space="preserve">Ce code d’index.php gère actuellement la création de sessions, l’accueil d’un utilisateur et le redirige sur la page d’accueil ou la page d’accueil pour connecter. Ensuite, il réalise les redirections vers les fichiers contrôle pour les appels d’autres fichiers dans le MVC. </w:t>
+      </w:r>
+    </w:p>
+    <w:p>
+      <w:pPr>
         <w:rPr>
           <w:rFonts w:ascii="Arial" w:hAnsi="Arial" w:cs="Arial"/>
           <w:b/>
@@ -984,9 +1119,10 @@
           <w:szCs w:val="28"/>
           <w:u w:val="single"/>
         </w:rPr>
-        <w:t>Connexion</w:t>
-      </w:r>
-      <w:r>
+      </w:pPr>
+    </w:p>
+    <w:p>
+      <w:pPr>
         <w:rPr>
           <w:rFonts w:ascii="Arial" w:hAnsi="Arial" w:cs="Arial"/>
           <w:b/>
@@ -995,11 +1131,8 @@
           <w:szCs w:val="28"/>
           <w:u w:val="single"/>
         </w:rPr>
-        <w:t xml:space="preserve"> : </w:t>
-      </w:r>
-    </w:p>
-    <w:p>
-      <w:pPr>
+      </w:pPr>
+      <w:r>
         <w:rPr>
           <w:rFonts w:ascii="Arial" w:hAnsi="Arial" w:cs="Arial"/>
           <w:b/>
@@ -1008,7 +1141,215 @@
           <w:szCs w:val="28"/>
           <w:u w:val="single"/>
         </w:rPr>
-      </w:pPr>
+        <w:t>Service 1 : Inscription &amp; Connexion</w:t>
+      </w:r>
+    </w:p>
+    <w:p>
+      <w:pPr>
+        <w:rPr>
+          <w:rFonts w:ascii="Arial" w:hAnsi="Arial" w:cs="Arial"/>
+          <w:sz w:val="24"/>
+          <w:szCs w:val="24"/>
+        </w:rPr>
+      </w:pPr>
+      <w:r>
+        <w:rPr>
+          <w:rFonts w:ascii="Arial" w:hAnsi="Arial" w:cs="Arial"/>
+          <w:sz w:val="24"/>
+          <w:szCs w:val="24"/>
+        </w:rPr>
+        <w:t>N</w:t>
+      </w:r>
+      <w:r>
+        <w:rPr>
+          <w:rFonts w:ascii="Arial" w:hAnsi="Arial" w:cs="Arial"/>
+          <w:sz w:val="24"/>
+          <w:szCs w:val="24"/>
+        </w:rPr>
+        <w:t>ous avons réalisé</w:t>
+      </w:r>
+      <w:r>
+        <w:rPr>
+          <w:rFonts w:ascii="Arial" w:hAnsi="Arial" w:cs="Arial"/>
+          <w:sz w:val="24"/>
+          <w:szCs w:val="24"/>
+        </w:rPr>
+        <w:t xml:space="preserve"> l’inscription et la connexion</w:t>
+      </w:r>
+      <w:r>
+        <w:rPr>
+          <w:rFonts w:ascii="Arial" w:hAnsi="Arial" w:cs="Arial"/>
+          <w:sz w:val="24"/>
+          <w:szCs w:val="24"/>
+        </w:rPr>
+        <w:t xml:space="preserve"> avec l’aide </w:t>
+      </w:r>
+      <w:r>
+        <w:rPr>
+          <w:rFonts w:ascii="Arial" w:hAnsi="Arial" w:cs="Arial"/>
+          <w:sz w:val="24"/>
+          <w:szCs w:val="24"/>
+        </w:rPr>
+        <w:t xml:space="preserve">du TP maison que nous devions faire. Nous avons pris en compte le cas </w:t>
+      </w:r>
+      <w:r>
+        <w:rPr>
+          <w:rFonts w:ascii="Arial" w:hAnsi="Arial" w:cs="Arial"/>
+          <w:sz w:val="24"/>
+          <w:szCs w:val="24"/>
+        </w:rPr>
+        <w:t>où</w:t>
+      </w:r>
+      <w:r>
+        <w:rPr>
+          <w:rFonts w:ascii="Arial" w:hAnsi="Arial" w:cs="Arial"/>
+          <w:sz w:val="24"/>
+          <w:szCs w:val="24"/>
+        </w:rPr>
+        <w:t xml:space="preserve"> une donnée n’est pas initialisée avec les fonctions isset() et aussi les cas </w:t>
+      </w:r>
+      <w:r>
+        <w:rPr>
+          <w:rFonts w:ascii="Arial" w:hAnsi="Arial" w:cs="Arial"/>
+          <w:sz w:val="24"/>
+          <w:szCs w:val="24"/>
+        </w:rPr>
+        <w:t>où</w:t>
+      </w:r>
+      <w:r>
+        <w:rPr>
+          <w:rFonts w:ascii="Arial" w:hAnsi="Arial" w:cs="Arial"/>
+          <w:sz w:val="24"/>
+          <w:szCs w:val="24"/>
+        </w:rPr>
+        <w:t xml:space="preserve"> les valeurs donnés ne sont pas les données voulues via les fonctions isstring(). </w:t>
+      </w:r>
+    </w:p>
+    <w:p>
+      <w:pPr>
+        <w:rPr>
+          <w:rFonts w:ascii="Arial" w:hAnsi="Arial" w:cs="Arial"/>
+          <w:sz w:val="24"/>
+          <w:szCs w:val="24"/>
+        </w:rPr>
+      </w:pPr>
+      <w:r>
+        <w:rPr>
+          <w:rFonts w:ascii="Arial" w:hAnsi="Arial" w:cs="Arial"/>
+          <w:sz w:val="24"/>
+          <w:szCs w:val="24"/>
+        </w:rPr>
+        <w:t xml:space="preserve">Ces 2 services sont codés sous forme de 2 fonctions dans un fichier nommé « entreprise.php » dans le dossier « contrôle » du projet, la partie de lecture &amp; écriture dans la base de données est </w:t>
+      </w:r>
+      <w:r>
+        <w:rPr>
+          <w:rFonts w:ascii="Arial" w:hAnsi="Arial" w:cs="Arial"/>
+          <w:sz w:val="24"/>
+          <w:szCs w:val="24"/>
+        </w:rPr>
+        <w:t>quant</w:t>
+      </w:r>
+      <w:r>
+        <w:rPr>
+          <w:rFonts w:ascii="Arial" w:hAnsi="Arial" w:cs="Arial"/>
+          <w:sz w:val="24"/>
+          <w:szCs w:val="24"/>
+        </w:rPr>
+        <w:t xml:space="preserve"> à elle gérée par le modèle dans le fichier « entrepriseBD.php ». </w:t>
+      </w:r>
+    </w:p>
+    <w:p>
+      <w:pPr>
+        <w:rPr>
+          <w:rFonts w:ascii="Arial" w:hAnsi="Arial" w:cs="Arial"/>
+          <w:sz w:val="24"/>
+          <w:szCs w:val="24"/>
+        </w:rPr>
+      </w:pPr>
+    </w:p>
+    <w:p>
+      <w:pPr>
+        <w:rPr>
+          <w:rFonts w:ascii="Arial" w:hAnsi="Arial" w:cs="Arial"/>
+          <w:sz w:val="24"/>
+          <w:szCs w:val="24"/>
+          <w:u w:val="single"/>
+        </w:rPr>
+      </w:pPr>
+      <w:r>
+        <w:rPr>
+          <w:rFonts w:ascii="Arial" w:hAnsi="Arial" w:cs="Arial"/>
+          <w:sz w:val="24"/>
+          <w:szCs w:val="24"/>
+          <w:u w:val="single"/>
+        </w:rPr>
+        <w:t>Fonction Inscription :</w:t>
+      </w:r>
+    </w:p>
+    <w:p>
+      <w:pPr>
+        <w:rPr>
+          <w:rFonts w:ascii="Arial" w:hAnsi="Arial" w:cs="Arial"/>
+          <w:sz w:val="24"/>
+          <w:szCs w:val="24"/>
+        </w:rPr>
+      </w:pPr>
+      <w:r>
+        <w:rPr>
+          <w:rFonts w:ascii="Arial" w:hAnsi="Arial" w:cs="Arial"/>
+          <w:noProof/>
+          <w:sz w:val="24"/>
+          <w:szCs w:val="24"/>
+        </w:rPr>
+        <w:drawing>
+          <wp:inline distT="0" distB="0" distL="0" distR="0" wp14:anchorId="035E7857" wp14:editId="46DC2228">
+            <wp:extent cx="3867150" cy="5036599"/>
+            <wp:effectExtent l="0" t="0" r="0" b="0"/>
+            <wp:docPr id="5" name="Image 5"/>
+            <wp:cNvGraphicFramePr>
+              <a:graphicFrameLocks xmlns:a="http://schemas.openxmlformats.org/drawingml/2006/main" noChangeAspect="1"/>
+            </wp:cNvGraphicFramePr>
+            <a:graphic xmlns:a="http://schemas.openxmlformats.org/drawingml/2006/main">
+              <a:graphicData uri="http://schemas.openxmlformats.org/drawingml/2006/picture">
+                <pic:pic xmlns:pic="http://schemas.openxmlformats.org/drawingml/2006/picture">
+                  <pic:nvPicPr>
+                    <pic:cNvPr id="0" name="Picture 2"/>
+                    <pic:cNvPicPr>
+                      <a:picLocks noChangeAspect="1" noChangeArrowheads="1"/>
+                    </pic:cNvPicPr>
+                  </pic:nvPicPr>
+                  <pic:blipFill>
+                    <a:blip r:embed="rId9">
+                      <a:extLst>
+                        <a:ext uri="{28A0092B-C50C-407E-A947-70E740481C1C}">
+                          <a14:useLocalDpi xmlns:a14="http://schemas.microsoft.com/office/drawing/2010/main" val="0"/>
+                        </a:ext>
+                      </a:extLst>
+                    </a:blip>
+                    <a:srcRect/>
+                    <a:stretch>
+                      <a:fillRect/>
+                    </a:stretch>
+                  </pic:blipFill>
+                  <pic:spPr bwMode="auto">
+                    <a:xfrm>
+                      <a:off x="0" y="0"/>
+                      <a:ext cx="3909127" cy="5091270"/>
+                    </a:xfrm>
+                    <a:prstGeom prst="rect">
+                      <a:avLst/>
+                    </a:prstGeom>
+                    <a:noFill/>
+                    <a:ln>
+                      <a:noFill/>
+                    </a:ln>
+                  </pic:spPr>
+                </pic:pic>
+              </a:graphicData>
+            </a:graphic>
+          </wp:inline>
+        </w:drawing>
+      </w:r>
     </w:p>
     <w:p>
       <w:pPr>
@@ -1026,6 +1367,143 @@
       <w:pPr>
         <w:rPr>
           <w:rFonts w:ascii="Arial" w:hAnsi="Arial" w:cs="Arial"/>
+          <w:sz w:val="24"/>
+          <w:szCs w:val="24"/>
+        </w:rPr>
+      </w:pPr>
+      <w:r>
+        <w:rPr>
+          <w:rFonts w:ascii="Arial" w:hAnsi="Arial" w:cs="Arial"/>
+          <w:sz w:val="24"/>
+          <w:szCs w:val="24"/>
+        </w:rPr>
+        <w:t xml:space="preserve">Les fonctions inscription &amp; connexion ont le même « corps ». </w:t>
+      </w:r>
+    </w:p>
+    <w:p>
+      <w:pPr>
+        <w:rPr>
+          <w:rFonts w:ascii="Arial" w:hAnsi="Arial" w:cs="Arial"/>
+          <w:sz w:val="24"/>
+          <w:szCs w:val="24"/>
+        </w:rPr>
+      </w:pPr>
+    </w:p>
+    <w:p>
+      <w:pPr>
+        <w:rPr>
+          <w:rFonts w:ascii="Arial" w:hAnsi="Arial" w:cs="Arial"/>
+          <w:sz w:val="24"/>
+          <w:szCs w:val="24"/>
+        </w:rPr>
+      </w:pPr>
+    </w:p>
+    <w:p>
+      <w:pPr>
+        <w:rPr>
+          <w:rFonts w:ascii="Arial" w:hAnsi="Arial" w:cs="Arial"/>
+          <w:sz w:val="24"/>
+          <w:szCs w:val="24"/>
+          <w:u w:val="single"/>
+        </w:rPr>
+      </w:pPr>
+      <w:r>
+        <w:rPr>
+          <w:rFonts w:ascii="Arial" w:hAnsi="Arial" w:cs="Arial"/>
+          <w:sz w:val="24"/>
+          <w:szCs w:val="24"/>
+          <w:u w:val="single"/>
+        </w:rPr>
+        <w:t>Fonctions qui gèrent inscription/connexion</w:t>
+      </w:r>
+      <w:r>
+        <w:rPr>
+          <w:rFonts w:ascii="Arial" w:hAnsi="Arial" w:cs="Arial"/>
+          <w:sz w:val="24"/>
+          <w:szCs w:val="24"/>
+          <w:u w:val="single"/>
+        </w:rPr>
+        <w:t xml:space="preserve"> sur la </w:t>
+      </w:r>
+      <w:r>
+        <w:rPr>
+          <w:rFonts w:ascii="Arial" w:hAnsi="Arial" w:cs="Arial"/>
+          <w:sz w:val="24"/>
+          <w:szCs w:val="24"/>
+          <w:u w:val="single"/>
+        </w:rPr>
+        <w:t xml:space="preserve">BD : </w:t>
+      </w:r>
+    </w:p>
+    <w:p>
+      <w:pPr>
+        <w:rPr>
+          <w:rFonts w:ascii="Arial" w:hAnsi="Arial" w:cs="Arial"/>
+          <w:sz w:val="24"/>
+          <w:szCs w:val="24"/>
+        </w:rPr>
+      </w:pPr>
+      <w:r>
+        <w:rPr>
+          <w:rFonts w:ascii="Arial" w:hAnsi="Arial" w:cs="Arial"/>
+          <w:noProof/>
+          <w:sz w:val="24"/>
+          <w:szCs w:val="24"/>
+        </w:rPr>
+        <w:drawing>
+          <wp:inline distT="0" distB="0" distL="0" distR="0" wp14:anchorId="52C71AAB" wp14:editId="48D763BE">
+            <wp:extent cx="5753100" cy="6286500"/>
+            <wp:effectExtent l="0" t="0" r="0" b="0"/>
+            <wp:docPr id="6" name="Image 6"/>
+            <wp:cNvGraphicFramePr>
+              <a:graphicFrameLocks xmlns:a="http://schemas.openxmlformats.org/drawingml/2006/main" noChangeAspect="1"/>
+            </wp:cNvGraphicFramePr>
+            <a:graphic xmlns:a="http://schemas.openxmlformats.org/drawingml/2006/main">
+              <a:graphicData uri="http://schemas.openxmlformats.org/drawingml/2006/picture">
+                <pic:pic xmlns:pic="http://schemas.openxmlformats.org/drawingml/2006/picture">
+                  <pic:nvPicPr>
+                    <pic:cNvPr id="0" name="Picture 3"/>
+                    <pic:cNvPicPr>
+                      <a:picLocks noChangeAspect="1" noChangeArrowheads="1"/>
+                    </pic:cNvPicPr>
+                  </pic:nvPicPr>
+                  <pic:blipFill>
+                    <a:blip r:embed="rId10">
+                      <a:extLst>
+                        <a:ext uri="{28A0092B-C50C-407E-A947-70E740481C1C}">
+                          <a14:useLocalDpi xmlns:a14="http://schemas.microsoft.com/office/drawing/2010/main" val="0"/>
+                        </a:ext>
+                      </a:extLst>
+                    </a:blip>
+                    <a:srcRect/>
+                    <a:stretch>
+                      <a:fillRect/>
+                    </a:stretch>
+                  </pic:blipFill>
+                  <pic:spPr bwMode="auto">
+                    <a:xfrm>
+                      <a:off x="0" y="0"/>
+                      <a:ext cx="5753100" cy="6286500"/>
+                    </a:xfrm>
+                    <a:prstGeom prst="rect">
+                      <a:avLst/>
+                    </a:prstGeom>
+                    <a:noFill/>
+                    <a:ln>
+                      <a:noFill/>
+                    </a:ln>
+                  </pic:spPr>
+                </pic:pic>
+              </a:graphicData>
+            </a:graphic>
+          </wp:inline>
+        </w:drawing>
+      </w:r>
+    </w:p>
+    <w:p>
+      <w:pPr>
+        <w:rPr>
+          <w:rFonts w:ascii="Arial" w:hAnsi="Arial" w:cs="Arial"/>
           <w:b/>
           <w:bCs/>
           <w:sz w:val="28"/>
@@ -1045,7 +1523,9 @@
           <w:u w:val="single"/>
         </w:rPr>
       </w:pPr>
-      <w:r>
+    </w:p>
+    <w:p>
+      <w:pPr>
         <w:rPr>
           <w:rFonts w:ascii="Arial" w:hAnsi="Arial" w:cs="Arial"/>
           <w:b/>
@@ -1054,9 +1534,10 @@
           <w:szCs w:val="28"/>
           <w:u w:val="single"/>
         </w:rPr>
-        <w:t>I</w:t>
-      </w:r>
-      <w:r>
+      </w:pPr>
+    </w:p>
+    <w:p>
+      <w:pPr>
         <w:rPr>
           <w:rFonts w:ascii="Arial" w:hAnsi="Arial" w:cs="Arial"/>
           <w:b/>
@@ -1065,8 +1546,7 @@
           <w:szCs w:val="28"/>
           <w:u w:val="single"/>
         </w:rPr>
-        <w:t>V</w:t>
-      </w:r>
+      </w:pPr>
       <w:r>
         <w:rPr>
           <w:rFonts w:ascii="Arial" w:hAnsi="Arial" w:cs="Arial"/>
@@ -1076,9 +1556,154 @@
           <w:szCs w:val="28"/>
           <w:u w:val="single"/>
         </w:rPr>
-        <w:t xml:space="preserve"> – </w:t>
-      </w:r>
-      <w:r>
+        <w:lastRenderedPageBreak/>
+        <w:t xml:space="preserve">Vue 1 : Accueil </w:t>
+      </w:r>
+    </w:p>
+    <w:p>
+      <w:pPr>
+        <w:rPr>
+          <w:rFonts w:ascii="Arial" w:hAnsi="Arial" w:cs="Arial"/>
+          <w:sz w:val="24"/>
+          <w:szCs w:val="24"/>
+        </w:rPr>
+      </w:pPr>
+      <w:r>
+        <w:rPr>
+          <w:rFonts w:ascii="Arial" w:hAnsi="Arial" w:cs="Arial"/>
+          <w:sz w:val="24"/>
+          <w:szCs w:val="24"/>
+        </w:rPr>
+        <w:t xml:space="preserve">L’accueil a été créée sous 2 formes : l’accueil basique avec le bouton connexion en haut à droite </w:t>
+      </w:r>
+      <w:r>
+        <w:rPr>
+          <w:rFonts w:ascii="Arial" w:hAnsi="Arial" w:cs="Arial"/>
+          <w:sz w:val="24"/>
+          <w:szCs w:val="24"/>
+        </w:rPr>
+        <w:t>pour un nouvel utilisateur et un accueil sans le bouton connexion pour un utilisateur déjà connecté</w:t>
+      </w:r>
+      <w:r>
+        <w:rPr>
+          <w:rFonts w:ascii="Arial" w:hAnsi="Arial" w:cs="Arial"/>
+          <w:sz w:val="24"/>
+          <w:szCs w:val="24"/>
+        </w:rPr>
+        <w:t xml:space="preserve"> (utilisateur des sessions pour connaitre cette information)</w:t>
+      </w:r>
+      <w:r>
+        <w:rPr>
+          <w:rFonts w:ascii="Arial" w:hAnsi="Arial" w:cs="Arial"/>
+          <w:sz w:val="24"/>
+          <w:szCs w:val="24"/>
+        </w:rPr>
+        <w:t>. Cet accueil_connecte sera enrichi selon le connecte (loueur, etc.)</w:t>
+      </w:r>
+      <w:r>
+        <w:rPr>
+          <w:rFonts w:ascii="Arial" w:hAnsi="Arial" w:cs="Arial"/>
+          <w:sz w:val="24"/>
+          <w:szCs w:val="24"/>
+        </w:rPr>
+        <w:t>.</w:t>
+      </w:r>
+    </w:p>
+    <w:p>
+      <w:pPr>
+        <w:rPr>
+          <w:rFonts w:ascii="Arial" w:hAnsi="Arial" w:cs="Arial"/>
+          <w:sz w:val="24"/>
+          <w:szCs w:val="24"/>
+        </w:rPr>
+      </w:pPr>
+    </w:p>
+    <w:p>
+      <w:pPr>
+        <w:rPr>
+          <w:rFonts w:ascii="Arial" w:hAnsi="Arial" w:cs="Arial"/>
+          <w:sz w:val="24"/>
+          <w:szCs w:val="24"/>
+          <w:u w:val="single"/>
+        </w:rPr>
+      </w:pPr>
+      <w:r>
+        <w:rPr>
+          <w:rFonts w:ascii="Arial" w:hAnsi="Arial" w:cs="Arial"/>
+          <w:sz w:val="24"/>
+          <w:szCs w:val="24"/>
+          <w:u w:val="single"/>
+        </w:rPr>
+        <w:t>Accueil personne connecte :</w:t>
+      </w:r>
+    </w:p>
+    <w:p>
+      <w:pPr>
+        <w:rPr>
+          <w:rFonts w:ascii="Arial" w:hAnsi="Arial" w:cs="Arial"/>
+          <w:sz w:val="24"/>
+          <w:szCs w:val="24"/>
+        </w:rPr>
+      </w:pPr>
+      <w:r>
+        <w:rPr>
+          <w:rFonts w:ascii="Arial" w:hAnsi="Arial" w:cs="Arial"/>
+          <w:noProof/>
+          <w:sz w:val="24"/>
+          <w:szCs w:val="24"/>
+        </w:rPr>
+        <w:drawing>
+          <wp:inline distT="0" distB="0" distL="0" distR="0" wp14:anchorId="3FDB08E5" wp14:editId="70019F4C">
+            <wp:extent cx="5743575" cy="2962275"/>
+            <wp:effectExtent l="0" t="0" r="9525" b="9525"/>
+            <wp:docPr id="7" name="Image 7"/>
+            <wp:cNvGraphicFramePr>
+              <a:graphicFrameLocks xmlns:a="http://schemas.openxmlformats.org/drawingml/2006/main" noChangeAspect="1"/>
+            </wp:cNvGraphicFramePr>
+            <a:graphic xmlns:a="http://schemas.openxmlformats.org/drawingml/2006/main">
+              <a:graphicData uri="http://schemas.openxmlformats.org/drawingml/2006/picture">
+                <pic:pic xmlns:pic="http://schemas.openxmlformats.org/drawingml/2006/picture">
+                  <pic:nvPicPr>
+                    <pic:cNvPr id="0" name="Picture 4"/>
+                    <pic:cNvPicPr>
+                      <a:picLocks noChangeAspect="1" noChangeArrowheads="1"/>
+                    </pic:cNvPicPr>
+                  </pic:nvPicPr>
+                  <pic:blipFill>
+                    <a:blip r:embed="rId11" cstate="print">
+                      <a:extLst>
+                        <a:ext uri="{28A0092B-C50C-407E-A947-70E740481C1C}">
+                          <a14:useLocalDpi xmlns:a14="http://schemas.microsoft.com/office/drawing/2010/main" val="0"/>
+                        </a:ext>
+                      </a:extLst>
+                    </a:blip>
+                    <a:srcRect/>
+                    <a:stretch>
+                      <a:fillRect/>
+                    </a:stretch>
+                  </pic:blipFill>
+                  <pic:spPr bwMode="auto">
+                    <a:xfrm>
+                      <a:off x="0" y="0"/>
+                      <a:ext cx="5743575" cy="2962275"/>
+                    </a:xfrm>
+                    <a:prstGeom prst="rect">
+                      <a:avLst/>
+                    </a:prstGeom>
+                    <a:noFill/>
+                    <a:ln>
+                      <a:noFill/>
+                    </a:ln>
+                  </pic:spPr>
+                </pic:pic>
+              </a:graphicData>
+            </a:graphic>
+          </wp:inline>
+        </w:drawing>
+      </w:r>
+    </w:p>
+    <w:p>
+      <w:pPr>
         <w:rPr>
           <w:rFonts w:ascii="Arial" w:hAnsi="Arial" w:cs="Arial"/>
           <w:b/>
@@ -1087,9 +1712,113 @@
           <w:szCs w:val="28"/>
           <w:u w:val="single"/>
         </w:rPr>
-        <w:t>Architecture MVC</w:t>
-      </w:r>
-      <w:r>
+      </w:pPr>
+    </w:p>
+    <w:p>
+      <w:pPr>
+        <w:rPr>
+          <w:rFonts w:ascii="Arial" w:hAnsi="Arial" w:cs="Arial"/>
+          <w:sz w:val="24"/>
+          <w:szCs w:val="24"/>
+          <w:u w:val="single"/>
+        </w:rPr>
+      </w:pPr>
+      <w:r>
+        <w:rPr>
+          <w:rFonts w:ascii="Arial" w:hAnsi="Arial" w:cs="Arial"/>
+          <w:sz w:val="24"/>
+          <w:szCs w:val="24"/>
+          <w:u w:val="single"/>
+        </w:rPr>
+        <w:t xml:space="preserve">Accueil personne </w:t>
+      </w:r>
+      <w:r>
+        <w:rPr>
+          <w:rFonts w:ascii="Arial" w:hAnsi="Arial" w:cs="Arial"/>
+          <w:sz w:val="24"/>
+          <w:szCs w:val="24"/>
+          <w:u w:val="single"/>
+        </w:rPr>
+        <w:t>non connecte</w:t>
+      </w:r>
+      <w:r>
+        <w:rPr>
+          <w:rFonts w:ascii="Arial" w:hAnsi="Arial" w:cs="Arial"/>
+          <w:sz w:val="24"/>
+          <w:szCs w:val="24"/>
+          <w:u w:val="single"/>
+        </w:rPr>
+        <w:t> :</w:t>
+      </w:r>
+    </w:p>
+    <w:p>
+      <w:pPr>
+        <w:rPr>
+          <w:rFonts w:ascii="Arial" w:hAnsi="Arial" w:cs="Arial"/>
+          <w:sz w:val="24"/>
+          <w:szCs w:val="24"/>
+          <w:u w:val="single"/>
+        </w:rPr>
+      </w:pPr>
+      <w:r>
+        <w:rPr>
+          <w:rFonts w:ascii="Arial" w:hAnsi="Arial" w:cs="Arial"/>
+          <w:noProof/>
+          <w:sz w:val="24"/>
+          <w:szCs w:val="24"/>
+        </w:rPr>
+        <w:drawing>
+          <wp:inline distT="0" distB="0" distL="0" distR="0" wp14:anchorId="2C9B5928" wp14:editId="50CE3460">
+            <wp:extent cx="5753100" cy="2943225"/>
+            <wp:effectExtent l="0" t="0" r="0" b="9525"/>
+            <wp:docPr id="8" name="Image 8"/>
+            <wp:cNvGraphicFramePr>
+              <a:graphicFrameLocks xmlns:a="http://schemas.openxmlformats.org/drawingml/2006/main" noChangeAspect="1"/>
+            </wp:cNvGraphicFramePr>
+            <a:graphic xmlns:a="http://schemas.openxmlformats.org/drawingml/2006/main">
+              <a:graphicData uri="http://schemas.openxmlformats.org/drawingml/2006/picture">
+                <pic:pic xmlns:pic="http://schemas.openxmlformats.org/drawingml/2006/picture">
+                  <pic:nvPicPr>
+                    <pic:cNvPr id="0" name="Picture 5"/>
+                    <pic:cNvPicPr>
+                      <a:picLocks noChangeAspect="1" noChangeArrowheads="1"/>
+                    </pic:cNvPicPr>
+                  </pic:nvPicPr>
+                  <pic:blipFill>
+                    <a:blip r:embed="rId12" cstate="print">
+                      <a:extLst>
+                        <a:ext uri="{28A0092B-C50C-407E-A947-70E740481C1C}">
+                          <a14:useLocalDpi xmlns:a14="http://schemas.microsoft.com/office/drawing/2010/main" val="0"/>
+                        </a:ext>
+                      </a:extLst>
+                    </a:blip>
+                    <a:srcRect/>
+                    <a:stretch>
+                      <a:fillRect/>
+                    </a:stretch>
+                  </pic:blipFill>
+                  <pic:spPr bwMode="auto">
+                    <a:xfrm>
+                      <a:off x="0" y="0"/>
+                      <a:ext cx="5753100" cy="2943225"/>
+                    </a:xfrm>
+                    <a:prstGeom prst="rect">
+                      <a:avLst/>
+                    </a:prstGeom>
+                    <a:noFill/>
+                    <a:ln>
+                      <a:noFill/>
+                    </a:ln>
+                  </pic:spPr>
+                </pic:pic>
+              </a:graphicData>
+            </a:graphic>
+          </wp:inline>
+        </w:drawing>
+      </w:r>
+    </w:p>
+    <w:p>
+      <w:pPr>
         <w:rPr>
           <w:rFonts w:ascii="Arial" w:hAnsi="Arial" w:cs="Arial"/>
           <w:b/>
@@ -1098,7 +1827,56 @@
           <w:szCs w:val="28"/>
           <w:u w:val="single"/>
         </w:rPr>
-        <w:t xml:space="preserve"> : </w:t>
+      </w:pPr>
+    </w:p>
+    <w:p>
+      <w:pPr>
+        <w:rPr>
+          <w:rFonts w:ascii="Arial" w:hAnsi="Arial" w:cs="Arial"/>
+          <w:sz w:val="24"/>
+          <w:szCs w:val="24"/>
+        </w:rPr>
+      </w:pPr>
+      <w:r>
+        <w:rPr>
+          <w:rFonts w:ascii="Arial" w:hAnsi="Arial" w:cs="Arial"/>
+          <w:sz w:val="24"/>
+          <w:szCs w:val="24"/>
+        </w:rPr>
+        <w:lastRenderedPageBreak/>
+        <w:t xml:space="preserve">Les images sont </w:t>
+      </w:r>
+      <w:r>
+        <w:rPr>
+          <w:rFonts w:ascii="Arial" w:hAnsi="Arial" w:cs="Arial"/>
+          <w:sz w:val="24"/>
+          <w:szCs w:val="24"/>
+        </w:rPr>
+        <w:t>là</w:t>
+      </w:r>
+      <w:r>
+        <w:rPr>
+          <w:rFonts w:ascii="Arial" w:hAnsi="Arial" w:cs="Arial"/>
+          <w:sz w:val="24"/>
+          <w:szCs w:val="24"/>
+        </w:rPr>
+        <w:t xml:space="preserve"> pour le design, elles ne viennent pas encore de la table voiture comme prévu</w:t>
+      </w:r>
+      <w:r>
+        <w:rPr>
+          <w:rFonts w:ascii="Arial" w:hAnsi="Arial" w:cs="Arial"/>
+          <w:sz w:val="24"/>
+          <w:szCs w:val="24"/>
+        </w:rPr>
+        <w:t xml:space="preserve"> pour la finalité du projet. </w:t>
+      </w:r>
+      <w:r>
+        <w:rPr>
+          <w:rFonts w:ascii="Arial" w:hAnsi="Arial" w:cs="Arial"/>
+          <w:sz w:val="24"/>
+          <w:szCs w:val="24"/>
+        </w:rPr>
+        <w:t>Le site a été réalisé principalement via Bootstrap.</w:t>
       </w:r>
     </w:p>
     <w:p>
@@ -1112,15 +1890,364 @@
           <w:u w:val="single"/>
         </w:rPr>
       </w:pPr>
-    </w:p>
-    <w:p>
-      <w:pPr>
-        <w:rPr>
-          <w:rFonts w:ascii="Arial" w:hAnsi="Arial" w:cs="Arial"/>
-          <w:sz w:val="24"/>
-          <w:szCs w:val="24"/>
-        </w:rPr>
-      </w:pPr>
+      <w:r>
+        <w:rPr>
+          <w:rFonts w:ascii="Arial" w:hAnsi="Arial" w:cs="Arial"/>
+          <w:b/>
+          <w:bCs/>
+          <w:sz w:val="28"/>
+          <w:szCs w:val="28"/>
+          <w:u w:val="single"/>
+        </w:rPr>
+        <w:t>Vue 2 : Inscription &amp; Connexion </w:t>
+      </w:r>
+    </w:p>
+    <w:p>
+      <w:pPr>
+        <w:rPr>
+          <w:rFonts w:ascii="Arial" w:hAnsi="Arial" w:cs="Arial"/>
+          <w:b/>
+          <w:bCs/>
+          <w:sz w:val="28"/>
+          <w:szCs w:val="28"/>
+          <w:u w:val="single"/>
+        </w:rPr>
+      </w:pPr>
+    </w:p>
+    <w:p>
+      <w:pPr>
+        <w:rPr>
+          <w:rFonts w:ascii="Arial" w:hAnsi="Arial" w:cs="Arial"/>
+          <w:sz w:val="24"/>
+          <w:szCs w:val="24"/>
+        </w:rPr>
+      </w:pPr>
+      <w:r>
+        <w:rPr>
+          <w:rFonts w:ascii="Arial" w:hAnsi="Arial" w:cs="Arial"/>
+          <w:sz w:val="24"/>
+          <w:szCs w:val="24"/>
+        </w:rPr>
+        <w:t xml:space="preserve">Les </w:t>
+      </w:r>
+      <w:r>
+        <w:rPr>
+          <w:rFonts w:ascii="Arial" w:hAnsi="Arial" w:cs="Arial"/>
+          <w:sz w:val="24"/>
+          <w:szCs w:val="24"/>
+        </w:rPr>
+        <w:t>vues</w:t>
+      </w:r>
+      <w:r>
+        <w:rPr>
+          <w:rFonts w:ascii="Arial" w:hAnsi="Arial" w:cs="Arial"/>
+          <w:sz w:val="24"/>
+          <w:szCs w:val="24"/>
+        </w:rPr>
+        <w:t xml:space="preserve"> inscription et connexion </w:t>
+      </w:r>
+      <w:r>
+        <w:rPr>
+          <w:rFonts w:ascii="Arial" w:hAnsi="Arial" w:cs="Arial"/>
+          <w:sz w:val="24"/>
+          <w:szCs w:val="24"/>
+        </w:rPr>
+        <w:t xml:space="preserve">sont requise lorsque l’on souhaite s’inscrire ou se connecter. Elles sont composées d’un formulaire qui utilise la méthode POST pour envoyer ses données aux fonctions du contrôleur. </w:t>
+      </w:r>
+    </w:p>
+    <w:p>
+      <w:pPr>
+        <w:rPr>
+          <w:rFonts w:ascii="Arial" w:hAnsi="Arial" w:cs="Arial"/>
+          <w:sz w:val="24"/>
+          <w:szCs w:val="24"/>
+        </w:rPr>
+      </w:pPr>
+    </w:p>
+    <w:p>
+      <w:pPr>
+        <w:rPr>
+          <w:rFonts w:ascii="Arial" w:hAnsi="Arial" w:cs="Arial"/>
+          <w:sz w:val="24"/>
+          <w:szCs w:val="24"/>
+          <w:u w:val="single"/>
+        </w:rPr>
+      </w:pPr>
+      <w:r>
+        <w:rPr>
+          <w:rFonts w:ascii="Arial" w:hAnsi="Arial" w:cs="Arial"/>
+          <w:sz w:val="24"/>
+          <w:szCs w:val="24"/>
+          <w:u w:val="single"/>
+        </w:rPr>
+        <w:t>Connexion :</w:t>
+      </w:r>
+    </w:p>
+    <w:p>
+      <w:pPr>
+        <w:rPr>
+          <w:rFonts w:ascii="Arial" w:hAnsi="Arial" w:cs="Arial"/>
+          <w:sz w:val="24"/>
+          <w:szCs w:val="24"/>
+        </w:rPr>
+      </w:pPr>
+      <w:r>
+        <w:rPr>
+          <w:rFonts w:ascii="Arial" w:hAnsi="Arial" w:cs="Arial"/>
+          <w:noProof/>
+          <w:sz w:val="24"/>
+          <w:szCs w:val="24"/>
+        </w:rPr>
+        <w:drawing>
+          <wp:inline distT="0" distB="0" distL="0" distR="0" wp14:anchorId="306BDCEB" wp14:editId="1925B6DA">
+            <wp:extent cx="5762625" cy="3343275"/>
+            <wp:effectExtent l="0" t="0" r="9525" b="9525"/>
+            <wp:docPr id="9" name="Image 9"/>
+            <wp:cNvGraphicFramePr>
+              <a:graphicFrameLocks xmlns:a="http://schemas.openxmlformats.org/drawingml/2006/main" noChangeAspect="1"/>
+            </wp:cNvGraphicFramePr>
+            <a:graphic xmlns:a="http://schemas.openxmlformats.org/drawingml/2006/main">
+              <a:graphicData uri="http://schemas.openxmlformats.org/drawingml/2006/picture">
+                <pic:pic xmlns:pic="http://schemas.openxmlformats.org/drawingml/2006/picture">
+                  <pic:nvPicPr>
+                    <pic:cNvPr id="0" name="Picture 6"/>
+                    <pic:cNvPicPr>
+                      <a:picLocks noChangeAspect="1" noChangeArrowheads="1"/>
+                    </pic:cNvPicPr>
+                  </pic:nvPicPr>
+                  <pic:blipFill>
+                    <a:blip r:embed="rId13">
+                      <a:extLst>
+                        <a:ext uri="{28A0092B-C50C-407E-A947-70E740481C1C}">
+                          <a14:useLocalDpi xmlns:a14="http://schemas.microsoft.com/office/drawing/2010/main" val="0"/>
+                        </a:ext>
+                      </a:extLst>
+                    </a:blip>
+                    <a:srcRect/>
+                    <a:stretch>
+                      <a:fillRect/>
+                    </a:stretch>
+                  </pic:blipFill>
+                  <pic:spPr bwMode="auto">
+                    <a:xfrm>
+                      <a:off x="0" y="0"/>
+                      <a:ext cx="5762625" cy="3343275"/>
+                    </a:xfrm>
+                    <a:prstGeom prst="rect">
+                      <a:avLst/>
+                    </a:prstGeom>
+                    <a:noFill/>
+                    <a:ln>
+                      <a:noFill/>
+                    </a:ln>
+                  </pic:spPr>
+                </pic:pic>
+              </a:graphicData>
+            </a:graphic>
+          </wp:inline>
+        </w:drawing>
+      </w:r>
+    </w:p>
+    <w:p>
+      <w:pPr>
+        <w:rPr>
+          <w:rFonts w:ascii="Arial" w:hAnsi="Arial" w:cs="Arial"/>
+          <w:sz w:val="24"/>
+          <w:szCs w:val="24"/>
+        </w:rPr>
+      </w:pPr>
+    </w:p>
+    <w:p>
+      <w:pPr>
+        <w:rPr>
+          <w:rFonts w:ascii="Arial" w:hAnsi="Arial" w:cs="Arial"/>
+          <w:sz w:val="24"/>
+          <w:szCs w:val="24"/>
+        </w:rPr>
+      </w:pPr>
+    </w:p>
+    <w:p>
+      <w:pPr>
+        <w:rPr>
+          <w:rFonts w:ascii="Arial" w:hAnsi="Arial" w:cs="Arial"/>
+          <w:sz w:val="24"/>
+          <w:szCs w:val="24"/>
+        </w:rPr>
+      </w:pPr>
+    </w:p>
+    <w:p>
+      <w:pPr>
+        <w:rPr>
+          <w:rFonts w:ascii="Arial" w:hAnsi="Arial" w:cs="Arial"/>
+          <w:sz w:val="24"/>
+          <w:szCs w:val="24"/>
+        </w:rPr>
+      </w:pPr>
+    </w:p>
+    <w:p>
+      <w:pPr>
+        <w:rPr>
+          <w:rFonts w:ascii="Arial" w:hAnsi="Arial" w:cs="Arial"/>
+          <w:sz w:val="24"/>
+          <w:szCs w:val="24"/>
+        </w:rPr>
+      </w:pPr>
+    </w:p>
+    <w:p>
+      <w:pPr>
+        <w:rPr>
+          <w:rFonts w:ascii="Arial" w:hAnsi="Arial" w:cs="Arial"/>
+          <w:sz w:val="24"/>
+          <w:szCs w:val="24"/>
+        </w:rPr>
+      </w:pPr>
+    </w:p>
+    <w:p>
+      <w:pPr>
+        <w:rPr>
+          <w:rFonts w:ascii="Arial" w:hAnsi="Arial" w:cs="Arial"/>
+          <w:sz w:val="24"/>
+          <w:szCs w:val="24"/>
+        </w:rPr>
+      </w:pPr>
+    </w:p>
+    <w:p>
+      <w:pPr>
+        <w:rPr>
+          <w:rFonts w:ascii="Arial" w:hAnsi="Arial" w:cs="Arial"/>
+          <w:sz w:val="24"/>
+          <w:szCs w:val="24"/>
+        </w:rPr>
+      </w:pPr>
+    </w:p>
+    <w:p>
+      <w:pPr>
+        <w:rPr>
+          <w:rFonts w:ascii="Arial" w:hAnsi="Arial" w:cs="Arial"/>
+          <w:sz w:val="24"/>
+          <w:szCs w:val="24"/>
+        </w:rPr>
+      </w:pPr>
+    </w:p>
+    <w:p>
+      <w:pPr>
+        <w:rPr>
+          <w:rFonts w:ascii="Arial" w:hAnsi="Arial" w:cs="Arial"/>
+          <w:sz w:val="24"/>
+          <w:szCs w:val="24"/>
+        </w:rPr>
+      </w:pPr>
+    </w:p>
+    <w:p>
+      <w:pPr>
+        <w:rPr>
+          <w:rFonts w:ascii="Arial" w:hAnsi="Arial" w:cs="Arial"/>
+          <w:sz w:val="24"/>
+          <w:szCs w:val="24"/>
+        </w:rPr>
+      </w:pPr>
+    </w:p>
+    <w:p>
+      <w:pPr>
+        <w:rPr>
+          <w:rFonts w:ascii="Arial" w:hAnsi="Arial" w:cs="Arial"/>
+          <w:sz w:val="24"/>
+          <w:szCs w:val="24"/>
+        </w:rPr>
+      </w:pPr>
+    </w:p>
+    <w:p>
+      <w:pPr>
+        <w:rPr>
+          <w:rFonts w:ascii="Arial" w:hAnsi="Arial" w:cs="Arial"/>
+          <w:sz w:val="24"/>
+          <w:szCs w:val="24"/>
+          <w:u w:val="single"/>
+        </w:rPr>
+      </w:pPr>
+      <w:r>
+        <w:rPr>
+          <w:rFonts w:ascii="Arial" w:hAnsi="Arial" w:cs="Arial"/>
+          <w:sz w:val="24"/>
+          <w:szCs w:val="24"/>
+          <w:u w:val="single"/>
+        </w:rPr>
+        <w:t xml:space="preserve">Inscription : </w:t>
+      </w:r>
+    </w:p>
+    <w:p>
+      <w:pPr>
+        <w:rPr>
+          <w:rFonts w:ascii="Arial" w:hAnsi="Arial" w:cs="Arial"/>
+          <w:sz w:val="24"/>
+          <w:szCs w:val="24"/>
+        </w:rPr>
+      </w:pPr>
+    </w:p>
+    <w:p>
+      <w:pPr>
+        <w:rPr>
+          <w:rFonts w:ascii="Arial" w:hAnsi="Arial" w:cs="Arial"/>
+          <w:sz w:val="24"/>
+          <w:szCs w:val="24"/>
+        </w:rPr>
+      </w:pPr>
+      <w:r>
+        <w:rPr>
+          <w:rFonts w:ascii="Arial" w:hAnsi="Arial" w:cs="Arial"/>
+          <w:noProof/>
+          <w:sz w:val="24"/>
+          <w:szCs w:val="24"/>
+        </w:rPr>
+        <w:drawing>
+          <wp:inline distT="0" distB="0" distL="0" distR="0" wp14:anchorId="6BEE8DEE" wp14:editId="30052A28">
+            <wp:extent cx="5762625" cy="4800600"/>
+            <wp:effectExtent l="0" t="0" r="9525" b="0"/>
+            <wp:docPr id="10" name="Image 10"/>
+            <wp:cNvGraphicFramePr>
+              <a:graphicFrameLocks xmlns:a="http://schemas.openxmlformats.org/drawingml/2006/main" noChangeAspect="1"/>
+            </wp:cNvGraphicFramePr>
+            <a:graphic xmlns:a="http://schemas.openxmlformats.org/drawingml/2006/main">
+              <a:graphicData uri="http://schemas.openxmlformats.org/drawingml/2006/picture">
+                <pic:pic xmlns:pic="http://schemas.openxmlformats.org/drawingml/2006/picture">
+                  <pic:nvPicPr>
+                    <pic:cNvPr id="0" name="Picture 7"/>
+                    <pic:cNvPicPr>
+                      <a:picLocks noChangeAspect="1" noChangeArrowheads="1"/>
+                    </pic:cNvPicPr>
+                  </pic:nvPicPr>
+                  <pic:blipFill>
+                    <a:blip r:embed="rId14">
+                      <a:extLst>
+                        <a:ext uri="{28A0092B-C50C-407E-A947-70E740481C1C}">
+                          <a14:useLocalDpi xmlns:a14="http://schemas.microsoft.com/office/drawing/2010/main" val="0"/>
+                        </a:ext>
+                      </a:extLst>
+                    </a:blip>
+                    <a:srcRect/>
+                    <a:stretch>
+                      <a:fillRect/>
+                    </a:stretch>
+                  </pic:blipFill>
+                  <pic:spPr bwMode="auto">
+                    <a:xfrm>
+                      <a:off x="0" y="0"/>
+                      <a:ext cx="5762625" cy="4800600"/>
+                    </a:xfrm>
+                    <a:prstGeom prst="rect">
+                      <a:avLst/>
+                    </a:prstGeom>
+                    <a:noFill/>
+                    <a:ln>
+                      <a:noFill/>
+                    </a:ln>
+                  </pic:spPr>
+                </pic:pic>
+              </a:graphicData>
+            </a:graphic>
+          </wp:inline>
+        </w:drawing>
+      </w:r>
     </w:p>
     <w:p>
       <w:pPr>

</xml_diff>

<commit_message>
Ajout ameliorations mineures rapport
</commit_message>
<xml_diff>
--- a/Rapport PJS3.docx
+++ b/Rapport PJS3.docx
@@ -17,18 +17,16 @@
           <w:sz w:val="36"/>
           <w:szCs w:val="36"/>
         </w:rPr>
-        <w:t>Rapport : Projet PWEB</w:t>
-      </w:r>
-    </w:p>
-    <w:p>
-      <w:pPr>
-        <w:jc w:val="center"/>
+        <w:t>Pré-</w:t>
+      </w:r>
+      <w:r>
         <w:rPr>
           <w:rFonts w:ascii="Arial Black" w:hAnsi="Arial Black"/>
           <w:sz w:val="36"/>
           <w:szCs w:val="36"/>
         </w:rPr>
-      </w:pPr>
+        <w:t>Rapport : Projet PWEB</w:t>
+      </w:r>
     </w:p>
     <w:p>
       <w:pPr>
@@ -182,6 +180,16 @@
     </w:p>
     <w:p>
       <w:pPr>
+        <w:jc w:val="center"/>
+        <w:rPr>
+          <w:rFonts w:ascii="Arial Black" w:hAnsi="Arial Black"/>
+          <w:sz w:val="36"/>
+          <w:szCs w:val="36"/>
+        </w:rPr>
+      </w:pPr>
+    </w:p>
+    <w:p>
+      <w:pPr>
         <w:jc w:val="right"/>
         <w:rPr>
           <w:rFonts w:ascii="Arial" w:hAnsi="Arial" w:cs="Arial"/>
@@ -235,14 +243,34 @@
           <w:szCs w:val="28"/>
         </w:rPr>
       </w:pPr>
+      <w:proofErr w:type="spellStart"/>
       <w:r>
         <w:rPr>
           <w:rFonts w:ascii="Arial" w:hAnsi="Arial" w:cs="Arial"/>
           <w:sz w:val="28"/>
           <w:szCs w:val="28"/>
         </w:rPr>
-        <w:t>H’Mida Eymen</w:t>
-      </w:r>
+        <w:t>H’Mida</w:t>
+      </w:r>
+      <w:proofErr w:type="spellEnd"/>
+      <w:r>
+        <w:rPr>
+          <w:rFonts w:ascii="Arial" w:hAnsi="Arial" w:cs="Arial"/>
+          <w:sz w:val="28"/>
+          <w:szCs w:val="28"/>
+        </w:rPr>
+        <w:t xml:space="preserve"> </w:t>
+      </w:r>
+      <w:proofErr w:type="spellStart"/>
+      <w:r>
+        <w:rPr>
+          <w:rFonts w:ascii="Arial" w:hAnsi="Arial" w:cs="Arial"/>
+          <w:sz w:val="28"/>
+          <w:szCs w:val="28"/>
+        </w:rPr>
+        <w:t>Eymen</w:t>
+      </w:r>
+      <w:proofErr w:type="spellEnd"/>
     </w:p>
     <w:p>
       <w:pPr>
@@ -318,24 +346,60 @@
           <w:sz w:val="24"/>
           <w:szCs w:val="24"/>
         </w:rPr>
-        <w:t xml:space="preserve">avons créer une nouvelle Data base que nous avons nommé « Pweb_projet ». </w:t>
-      </w:r>
-    </w:p>
-    <w:p>
-      <w:pPr>
-        <w:rPr>
-          <w:rFonts w:ascii="Arial" w:hAnsi="Arial" w:cs="Arial"/>
-          <w:sz w:val="24"/>
-          <w:szCs w:val="24"/>
-        </w:rPr>
-      </w:pPr>
-      <w:r>
-        <w:rPr>
-          <w:rFonts w:ascii="Arial" w:hAnsi="Arial" w:cs="Arial"/>
-          <w:sz w:val="24"/>
-          <w:szCs w:val="24"/>
-        </w:rPr>
-        <w:t xml:space="preserve">Ensuite nous avons créer les 3 tables nécessaires qui sont </w:t>
+        <w:t>avons créer une nouvelle Data base que nous avons nommé « </w:t>
+      </w:r>
+      <w:proofErr w:type="spellStart"/>
+      <w:r>
+        <w:rPr>
+          <w:rFonts w:ascii="Arial" w:hAnsi="Arial" w:cs="Arial"/>
+          <w:sz w:val="24"/>
+          <w:szCs w:val="24"/>
+        </w:rPr>
+        <w:t>Pweb_projet</w:t>
+      </w:r>
+      <w:proofErr w:type="spellEnd"/>
+      <w:r>
+        <w:rPr>
+          <w:rFonts w:ascii="Arial" w:hAnsi="Arial" w:cs="Arial"/>
+          <w:sz w:val="24"/>
+          <w:szCs w:val="24"/>
+        </w:rPr>
+        <w:t xml:space="preserve"> ». </w:t>
+      </w:r>
+    </w:p>
+    <w:p>
+      <w:pPr>
+        <w:rPr>
+          <w:rFonts w:ascii="Arial" w:hAnsi="Arial" w:cs="Arial"/>
+          <w:sz w:val="24"/>
+          <w:szCs w:val="24"/>
+        </w:rPr>
+      </w:pPr>
+      <w:r>
+        <w:rPr>
+          <w:rFonts w:ascii="Arial" w:hAnsi="Arial" w:cs="Arial"/>
+          <w:sz w:val="24"/>
+          <w:szCs w:val="24"/>
+        </w:rPr>
+        <w:t xml:space="preserve">Ensuite nous avons </w:t>
+      </w:r>
+      <w:proofErr w:type="spellStart"/>
+      <w:r>
+        <w:rPr>
+          <w:rFonts w:ascii="Arial" w:hAnsi="Arial" w:cs="Arial"/>
+          <w:sz w:val="24"/>
+          <w:szCs w:val="24"/>
+        </w:rPr>
+        <w:t>créer</w:t>
+      </w:r>
+      <w:proofErr w:type="spellEnd"/>
+      <w:r>
+        <w:rPr>
+          <w:rFonts w:ascii="Arial" w:hAnsi="Arial" w:cs="Arial"/>
+          <w:sz w:val="24"/>
+          <w:szCs w:val="24"/>
+        </w:rPr>
+        <w:t xml:space="preserve"> les 3 tables nécessaires qui sont </w:t>
       </w:r>
       <w:r>
         <w:rPr>
@@ -460,7 +524,27 @@
           <w:sz w:val="24"/>
           <w:szCs w:val="24"/>
         </w:rPr>
-        <w:t xml:space="preserve">, notre professeur M.Foughali nous a conseillé de supprimer l’attribut qui compliquait de beaucoup le projet. </w:t>
+        <w:t xml:space="preserve">, notre professeur </w:t>
+      </w:r>
+      <w:proofErr w:type="spellStart"/>
+      <w:proofErr w:type="gramStart"/>
+      <w:r>
+        <w:rPr>
+          <w:rFonts w:ascii="Arial" w:hAnsi="Arial" w:cs="Arial"/>
+          <w:sz w:val="24"/>
+          <w:szCs w:val="24"/>
+        </w:rPr>
+        <w:t>M.Foughali</w:t>
+      </w:r>
+      <w:proofErr w:type="spellEnd"/>
+      <w:proofErr w:type="gramEnd"/>
+      <w:r>
+        <w:rPr>
+          <w:rFonts w:ascii="Arial" w:hAnsi="Arial" w:cs="Arial"/>
+          <w:sz w:val="24"/>
+          <w:szCs w:val="24"/>
+        </w:rPr>
+        <w:t xml:space="preserve"> nous a conseillé de supprimer l’attribut qui compliquait de beaucoup le projet. </w:t>
       </w:r>
     </w:p>
     <w:p>
@@ -914,7 +998,25 @@
           <w:sz w:val="24"/>
           <w:szCs w:val="24"/>
         </w:rPr>
-        <w:t xml:space="preserve">Nous avons ensuite commencer à répartir le projet sous l’architecture modèle-vue-contrôleur comme ci-bas (le fichier .git est un fichier caché qui permet de gérer l’exportation/l’importation du projet via GitHub). </w:t>
+        <w:t xml:space="preserve">Nous avons ensuite commencer à répartir le projet sous l’architecture modèle-vue-contrôleur comme ci-bas (le </w:t>
+      </w:r>
+      <w:proofErr w:type="gramStart"/>
+      <w:r>
+        <w:rPr>
+          <w:rFonts w:ascii="Arial" w:hAnsi="Arial" w:cs="Arial"/>
+          <w:sz w:val="24"/>
+          <w:szCs w:val="24"/>
+        </w:rPr>
+        <w:t>fichier .git</w:t>
+      </w:r>
+      <w:proofErr w:type="gramEnd"/>
+      <w:r>
+        <w:rPr>
+          <w:rFonts w:ascii="Arial" w:hAnsi="Arial" w:cs="Arial"/>
+          <w:sz w:val="24"/>
+          <w:szCs w:val="24"/>
+        </w:rPr>
+        <w:t xml:space="preserve"> est un fichier caché qui permet de gérer l’exportation/l’importation du projet via GitHub). </w:t>
       </w:r>
     </w:p>
     <w:p>
@@ -1022,7 +1124,27 @@
           <w:szCs w:val="24"/>
           <w:u w:val="single"/>
         </w:rPr>
-        <w:t xml:space="preserve">Code index.php : </w:t>
+        <w:t xml:space="preserve">Code </w:t>
+      </w:r>
+      <w:proofErr w:type="spellStart"/>
+      <w:r>
+        <w:rPr>
+          <w:rFonts w:ascii="Arial" w:hAnsi="Arial" w:cs="Arial"/>
+          <w:sz w:val="24"/>
+          <w:szCs w:val="24"/>
+          <w:u w:val="single"/>
+        </w:rPr>
+        <w:t>index.php</w:t>
+      </w:r>
+      <w:proofErr w:type="spellEnd"/>
+      <w:r>
+        <w:rPr>
+          <w:rFonts w:ascii="Arial" w:hAnsi="Arial" w:cs="Arial"/>
+          <w:sz w:val="24"/>
+          <w:szCs w:val="24"/>
+          <w:u w:val="single"/>
+        </w:rPr>
+        <w:t xml:space="preserve"> : </w:t>
       </w:r>
     </w:p>
     <w:p>
@@ -1106,7 +1228,25 @@
           <w:szCs w:val="24"/>
         </w:rPr>
         <w:lastRenderedPageBreak/>
-        <w:t xml:space="preserve">Ce code d’index.php gère actuellement la création de sessions, l’accueil d’un utilisateur et le redirige sur la page d’accueil ou la page d’accueil pour connecter. Ensuite, il réalise les redirections vers les fichiers contrôle pour les appels d’autres fichiers dans le MVC. </w:t>
+        <w:t>Ce code d’</w:t>
+      </w:r>
+      <w:proofErr w:type="spellStart"/>
+      <w:r>
+        <w:rPr>
+          <w:rFonts w:ascii="Arial" w:hAnsi="Arial" w:cs="Arial"/>
+          <w:sz w:val="24"/>
+          <w:szCs w:val="24"/>
+        </w:rPr>
+        <w:t>index.php</w:t>
+      </w:r>
+      <w:proofErr w:type="spellEnd"/>
+      <w:r>
+        <w:rPr>
+          <w:rFonts w:ascii="Arial" w:hAnsi="Arial" w:cs="Arial"/>
+          <w:sz w:val="24"/>
+          <w:szCs w:val="24"/>
+        </w:rPr>
+        <w:t xml:space="preserve"> gère actuellement la création de sessions, l’accueil d’un utilisateur et le redirige sur la page d’accueil ou la page d’accueil pour connecter. Ensuite, il réalise les redirections vers les fichiers contrôle pour les appels d’autres fichiers dans le MVC. </w:t>
       </w:r>
     </w:p>
     <w:p>
@@ -1206,7 +1346,35 @@
           <w:sz w:val="24"/>
           <w:szCs w:val="24"/>
         </w:rPr>
-        <w:t xml:space="preserve"> une donnée n’est pas initialisée avec les fonctions isset() et aussi les cas </w:t>
+        <w:t xml:space="preserve"> une donnée n’est pas initialisée avec les fonctions </w:t>
+      </w:r>
+      <w:proofErr w:type="spellStart"/>
+      <w:proofErr w:type="gramStart"/>
+      <w:r>
+        <w:rPr>
+          <w:rFonts w:ascii="Arial" w:hAnsi="Arial" w:cs="Arial"/>
+          <w:sz w:val="24"/>
+          <w:szCs w:val="24"/>
+        </w:rPr>
+        <w:t>isset</w:t>
+      </w:r>
+      <w:proofErr w:type="spellEnd"/>
+      <w:r>
+        <w:rPr>
+          <w:rFonts w:ascii="Arial" w:hAnsi="Arial" w:cs="Arial"/>
+          <w:sz w:val="24"/>
+          <w:szCs w:val="24"/>
+        </w:rPr>
+        <w:t>(</w:t>
+      </w:r>
+      <w:proofErr w:type="gramEnd"/>
+      <w:r>
+        <w:rPr>
+          <w:rFonts w:ascii="Arial" w:hAnsi="Arial" w:cs="Arial"/>
+          <w:sz w:val="24"/>
+          <w:szCs w:val="24"/>
+        </w:rPr>
+        <w:t xml:space="preserve">) et aussi les cas </w:t>
       </w:r>
       <w:r>
         <w:rPr>
@@ -1222,24 +1390,60 @@
           <w:sz w:val="24"/>
           <w:szCs w:val="24"/>
         </w:rPr>
-        <w:t xml:space="preserve"> les valeurs donnés ne sont pas les données voulues via les fonctions isstring(). </w:t>
-      </w:r>
-    </w:p>
-    <w:p>
-      <w:pPr>
-        <w:rPr>
-          <w:rFonts w:ascii="Arial" w:hAnsi="Arial" w:cs="Arial"/>
-          <w:sz w:val="24"/>
-          <w:szCs w:val="24"/>
-        </w:rPr>
-      </w:pPr>
-      <w:r>
-        <w:rPr>
-          <w:rFonts w:ascii="Arial" w:hAnsi="Arial" w:cs="Arial"/>
-          <w:sz w:val="24"/>
-          <w:szCs w:val="24"/>
-        </w:rPr>
-        <w:t xml:space="preserve">Ces 2 services sont codés sous forme de 2 fonctions dans un fichier nommé « entreprise.php » dans le dossier « contrôle » du projet, la partie de lecture &amp; écriture dans la base de données est </w:t>
+        <w:t xml:space="preserve"> les valeurs donnés ne sont pas les données voulues via les fonctions </w:t>
+      </w:r>
+      <w:proofErr w:type="spellStart"/>
+      <w:r>
+        <w:rPr>
+          <w:rFonts w:ascii="Arial" w:hAnsi="Arial" w:cs="Arial"/>
+          <w:sz w:val="24"/>
+          <w:szCs w:val="24"/>
+        </w:rPr>
+        <w:t>isstring</w:t>
+      </w:r>
+      <w:proofErr w:type="spellEnd"/>
+      <w:r>
+        <w:rPr>
+          <w:rFonts w:ascii="Arial" w:hAnsi="Arial" w:cs="Arial"/>
+          <w:sz w:val="24"/>
+          <w:szCs w:val="24"/>
+        </w:rPr>
+        <w:t xml:space="preserve">(). </w:t>
+      </w:r>
+    </w:p>
+    <w:p>
+      <w:pPr>
+        <w:rPr>
+          <w:rFonts w:ascii="Arial" w:hAnsi="Arial" w:cs="Arial"/>
+          <w:sz w:val="24"/>
+          <w:szCs w:val="24"/>
+        </w:rPr>
+      </w:pPr>
+      <w:r>
+        <w:rPr>
+          <w:rFonts w:ascii="Arial" w:hAnsi="Arial" w:cs="Arial"/>
+          <w:sz w:val="24"/>
+          <w:szCs w:val="24"/>
+        </w:rPr>
+        <w:t>Ces 2 services sont codés sous forme de 2 fonctions dans un fichier nommé « </w:t>
+      </w:r>
+      <w:proofErr w:type="spellStart"/>
+      <w:r>
+        <w:rPr>
+          <w:rFonts w:ascii="Arial" w:hAnsi="Arial" w:cs="Arial"/>
+          <w:sz w:val="24"/>
+          <w:szCs w:val="24"/>
+        </w:rPr>
+        <w:t>entreprise.php</w:t>
+      </w:r>
+      <w:proofErr w:type="spellEnd"/>
+      <w:r>
+        <w:rPr>
+          <w:rFonts w:ascii="Arial" w:hAnsi="Arial" w:cs="Arial"/>
+          <w:sz w:val="24"/>
+          <w:szCs w:val="24"/>
+        </w:rPr>
+        <w:t xml:space="preserve"> » dans le dossier « contrôle » du projet, la partie de lecture &amp; écriture dans la base de données est </w:t>
       </w:r>
       <w:r>
         <w:rPr>
@@ -1255,7 +1459,25 @@
           <w:sz w:val="24"/>
           <w:szCs w:val="24"/>
         </w:rPr>
-        <w:t xml:space="preserve"> à elle gérée par le modèle dans le fichier « entrepriseBD.php ». </w:t>
+        <w:t xml:space="preserve"> à elle gérée par le modèle dans le fichier « </w:t>
+      </w:r>
+      <w:proofErr w:type="spellStart"/>
+      <w:r>
+        <w:rPr>
+          <w:rFonts w:ascii="Arial" w:hAnsi="Arial" w:cs="Arial"/>
+          <w:sz w:val="24"/>
+          <w:szCs w:val="24"/>
+        </w:rPr>
+        <w:t>entrepriseBD.php</w:t>
+      </w:r>
+      <w:proofErr w:type="spellEnd"/>
+      <w:r>
+        <w:rPr>
+          <w:rFonts w:ascii="Arial" w:hAnsi="Arial" w:cs="Arial"/>
+          <w:sz w:val="24"/>
+          <w:szCs w:val="24"/>
+        </w:rPr>
+        <w:t xml:space="preserve"> ». </w:t>
       </w:r>
     </w:p>
     <w:p>
@@ -1557,84 +1779,128 @@
           <w:u w:val="single"/>
         </w:rPr>
         <w:lastRenderedPageBreak/>
-        <w:t xml:space="preserve">Vue 1 : Accueil </w:t>
-      </w:r>
-    </w:p>
-    <w:p>
-      <w:pPr>
-        <w:rPr>
-          <w:rFonts w:ascii="Arial" w:hAnsi="Arial" w:cs="Arial"/>
-          <w:sz w:val="24"/>
-          <w:szCs w:val="24"/>
-        </w:rPr>
-      </w:pPr>
-      <w:r>
-        <w:rPr>
-          <w:rFonts w:ascii="Arial" w:hAnsi="Arial" w:cs="Arial"/>
-          <w:sz w:val="24"/>
-          <w:szCs w:val="24"/>
-        </w:rPr>
-        <w:t xml:space="preserve">L’accueil a été créée sous 2 formes : l’accueil basique avec le bouton connexion en haut à droite </w:t>
-      </w:r>
-      <w:r>
-        <w:rPr>
-          <w:rFonts w:ascii="Arial" w:hAnsi="Arial" w:cs="Arial"/>
-          <w:sz w:val="24"/>
-          <w:szCs w:val="24"/>
-        </w:rPr>
-        <w:t>pour un nouvel utilisateur et un accueil sans le bouton connexion pour un utilisateur déjà connecté</w:t>
-      </w:r>
-      <w:r>
-        <w:rPr>
-          <w:rFonts w:ascii="Arial" w:hAnsi="Arial" w:cs="Arial"/>
-          <w:sz w:val="24"/>
-          <w:szCs w:val="24"/>
-        </w:rPr>
-        <w:t xml:space="preserve"> (utilisateur des sessions pour connaitre cette information)</w:t>
-      </w:r>
-      <w:r>
-        <w:rPr>
-          <w:rFonts w:ascii="Arial" w:hAnsi="Arial" w:cs="Arial"/>
-          <w:sz w:val="24"/>
-          <w:szCs w:val="24"/>
-        </w:rPr>
-        <w:t>. Cet accueil_connecte sera enrichi selon le connecte (loueur, etc.)</w:t>
-      </w:r>
-      <w:r>
-        <w:rPr>
-          <w:rFonts w:ascii="Arial" w:hAnsi="Arial" w:cs="Arial"/>
-          <w:sz w:val="24"/>
-          <w:szCs w:val="24"/>
-        </w:rPr>
-        <w:t>.</w:t>
-      </w:r>
-    </w:p>
-    <w:p>
-      <w:pPr>
-        <w:rPr>
-          <w:rFonts w:ascii="Arial" w:hAnsi="Arial" w:cs="Arial"/>
-          <w:sz w:val="24"/>
-          <w:szCs w:val="24"/>
-        </w:rPr>
-      </w:pPr>
-    </w:p>
-    <w:p>
-      <w:pPr>
-        <w:rPr>
-          <w:rFonts w:ascii="Arial" w:hAnsi="Arial" w:cs="Arial"/>
-          <w:sz w:val="24"/>
-          <w:szCs w:val="24"/>
-          <w:u w:val="single"/>
-        </w:rPr>
-      </w:pPr>
-      <w:r>
-        <w:rPr>
-          <w:rFonts w:ascii="Arial" w:hAnsi="Arial" w:cs="Arial"/>
-          <w:sz w:val="24"/>
-          <w:szCs w:val="24"/>
-          <w:u w:val="single"/>
-        </w:rPr>
-        <w:t>Accueil personne connecte :</w:t>
+        <w:t>Service 1.1 : Connexion Loueur</w:t>
+      </w:r>
+    </w:p>
+    <w:p>
+      <w:pPr>
+        <w:rPr>
+          <w:rFonts w:ascii="Arial" w:hAnsi="Arial" w:cs="Arial"/>
+          <w:sz w:val="24"/>
+          <w:szCs w:val="24"/>
+        </w:rPr>
+      </w:pPr>
+      <w:r>
+        <w:rPr>
+          <w:rFonts w:ascii="Arial" w:hAnsi="Arial" w:cs="Arial"/>
+          <w:sz w:val="24"/>
+          <w:szCs w:val="24"/>
+        </w:rPr>
+        <w:t xml:space="preserve">Pour permettre au loueur </w:t>
+      </w:r>
+      <w:r>
+        <w:rPr>
+          <w:rFonts w:ascii="Arial" w:hAnsi="Arial" w:cs="Arial"/>
+          <w:sz w:val="24"/>
+          <w:szCs w:val="24"/>
+        </w:rPr>
+        <w:t xml:space="preserve">de se connecter, la fonction </w:t>
+      </w:r>
+      <w:proofErr w:type="gramStart"/>
+      <w:r>
+        <w:rPr>
+          <w:rFonts w:ascii="Arial" w:hAnsi="Arial" w:cs="Arial"/>
+          <w:sz w:val="24"/>
+          <w:szCs w:val="24"/>
+        </w:rPr>
+        <w:t>connexion(</w:t>
+      </w:r>
+      <w:proofErr w:type="gramEnd"/>
+      <w:r>
+        <w:rPr>
+          <w:rFonts w:ascii="Arial" w:hAnsi="Arial" w:cs="Arial"/>
+          <w:sz w:val="24"/>
+          <w:szCs w:val="24"/>
+        </w:rPr>
+        <w:t xml:space="preserve">) a été modifier pour lorsque le nom d’utilisateur « root » est rentré, </w:t>
+      </w:r>
+      <w:r>
+        <w:rPr>
+          <w:rFonts w:ascii="Arial" w:hAnsi="Arial" w:cs="Arial"/>
+          <w:sz w:val="24"/>
+          <w:szCs w:val="24"/>
+        </w:rPr>
+        <w:t xml:space="preserve">on vérifie si le mot de passe associé est aussi « root » via la fonction </w:t>
+      </w:r>
+      <w:proofErr w:type="spellStart"/>
+      <w:r>
+        <w:rPr>
+          <w:rFonts w:ascii="Arial" w:hAnsi="Arial" w:cs="Arial"/>
+          <w:sz w:val="24"/>
+          <w:szCs w:val="24"/>
+        </w:rPr>
+        <w:t>connexionBDLoueur</w:t>
+      </w:r>
+      <w:proofErr w:type="spellEnd"/>
+      <w:r>
+        <w:rPr>
+          <w:rFonts w:ascii="Arial" w:hAnsi="Arial" w:cs="Arial"/>
+          <w:sz w:val="24"/>
+          <w:szCs w:val="24"/>
+        </w:rPr>
+        <w:t>($nom, $</w:t>
+      </w:r>
+      <w:proofErr w:type="spellStart"/>
+      <w:r>
+        <w:rPr>
+          <w:rFonts w:ascii="Arial" w:hAnsi="Arial" w:cs="Arial"/>
+          <w:sz w:val="24"/>
+          <w:szCs w:val="24"/>
+        </w:rPr>
+        <w:t>mdp</w:t>
+      </w:r>
+      <w:proofErr w:type="spellEnd"/>
+      <w:r>
+        <w:rPr>
+          <w:rFonts w:ascii="Arial" w:hAnsi="Arial" w:cs="Arial"/>
+          <w:sz w:val="24"/>
+          <w:szCs w:val="24"/>
+        </w:rPr>
+        <w:t>, $profil) et dans ce cas on se connecte en tant que loueur sur l</w:t>
+      </w:r>
+      <w:r>
+        <w:rPr>
+          <w:rFonts w:ascii="Arial" w:hAnsi="Arial" w:cs="Arial"/>
+          <w:sz w:val="24"/>
+          <w:szCs w:val="24"/>
+        </w:rPr>
+        <w:t xml:space="preserve">a vue </w:t>
+      </w:r>
+      <w:proofErr w:type="spellStart"/>
+      <w:r>
+        <w:rPr>
+          <w:rFonts w:ascii="Arial" w:hAnsi="Arial" w:cs="Arial"/>
+          <w:sz w:val="24"/>
+          <w:szCs w:val="24"/>
+        </w:rPr>
+        <w:t>accueil_loueur</w:t>
+      </w:r>
+      <w:proofErr w:type="spellEnd"/>
+      <w:r>
+        <w:rPr>
+          <w:rFonts w:ascii="Arial" w:hAnsi="Arial" w:cs="Arial"/>
+          <w:sz w:val="24"/>
+          <w:szCs w:val="24"/>
+        </w:rPr>
+        <w:t xml:space="preserve"> dans laquelle le loueur pourra réaliser ses actions</w:t>
+      </w:r>
+      <w:r>
+        <w:rPr>
+          <w:rFonts w:ascii="Arial" w:hAnsi="Arial" w:cs="Arial"/>
+          <w:sz w:val="24"/>
+          <w:szCs w:val="24"/>
+        </w:rPr>
+        <w:t xml:space="preserve">. </w:t>
       </w:r>
     </w:p>
     <w:p>
@@ -1653,10 +1919,10 @@
           <w:szCs w:val="24"/>
         </w:rPr>
         <w:drawing>
-          <wp:inline distT="0" distB="0" distL="0" distR="0" wp14:anchorId="3FDB08E5" wp14:editId="70019F4C">
-            <wp:extent cx="5743575" cy="2962275"/>
-            <wp:effectExtent l="0" t="0" r="9525" b="9525"/>
-            <wp:docPr id="7" name="Image 7"/>
+          <wp:inline distT="0" distB="0" distL="0" distR="0" wp14:anchorId="4FEEC2B0" wp14:editId="573985FE">
+            <wp:extent cx="4781550" cy="4400550"/>
+            <wp:effectExtent l="0" t="0" r="0" b="0"/>
+            <wp:docPr id="12" name="Image 12"/>
             <wp:cNvGraphicFramePr>
               <a:graphicFrameLocks xmlns:a="http://schemas.openxmlformats.org/drawingml/2006/main" noChangeAspect="1"/>
             </wp:cNvGraphicFramePr>
@@ -1664,13 +1930,13 @@
               <a:graphicData uri="http://schemas.openxmlformats.org/drawingml/2006/picture">
                 <pic:pic xmlns:pic="http://schemas.openxmlformats.org/drawingml/2006/picture">
                   <pic:nvPicPr>
-                    <pic:cNvPr id="0" name="Picture 4"/>
+                    <pic:cNvPr id="0" name="Picture 1"/>
                     <pic:cNvPicPr>
                       <a:picLocks noChangeAspect="1" noChangeArrowheads="1"/>
                     </pic:cNvPicPr>
                   </pic:nvPicPr>
                   <pic:blipFill>
-                    <a:blip r:embed="rId11" cstate="print">
+                    <a:blip r:embed="rId11">
                       <a:extLst>
                         <a:ext uri="{28A0092B-C50C-407E-A947-70E740481C1C}">
                           <a14:useLocalDpi xmlns:a14="http://schemas.microsoft.com/office/drawing/2010/main" val="0"/>
@@ -1685,7 +1951,7 @@
                   <pic:spPr bwMode="auto">
                     <a:xfrm>
                       <a:off x="0" y="0"/>
-                      <a:ext cx="5743575" cy="2962275"/>
+                      <a:ext cx="4781550" cy="4400550"/>
                     </a:xfrm>
                     <a:prstGeom prst="rect">
                       <a:avLst/>
@@ -1706,6 +1972,96 @@
       <w:pPr>
         <w:rPr>
           <w:rFonts w:ascii="Arial" w:hAnsi="Arial" w:cs="Arial"/>
+          <w:sz w:val="24"/>
+          <w:szCs w:val="24"/>
+        </w:rPr>
+      </w:pPr>
+    </w:p>
+    <w:p>
+      <w:pPr>
+        <w:rPr>
+          <w:rFonts w:ascii="Arial" w:hAnsi="Arial" w:cs="Arial"/>
+          <w:sz w:val="24"/>
+          <w:szCs w:val="24"/>
+        </w:rPr>
+      </w:pPr>
+    </w:p>
+    <w:p>
+      <w:pPr>
+        <w:rPr>
+          <w:rFonts w:ascii="Arial" w:hAnsi="Arial" w:cs="Arial"/>
+          <w:sz w:val="24"/>
+          <w:szCs w:val="24"/>
+        </w:rPr>
+      </w:pPr>
+    </w:p>
+    <w:p>
+      <w:pPr>
+        <w:rPr>
+          <w:rFonts w:ascii="Arial" w:hAnsi="Arial" w:cs="Arial"/>
+          <w:sz w:val="24"/>
+          <w:szCs w:val="24"/>
+        </w:rPr>
+      </w:pPr>
+    </w:p>
+    <w:p>
+      <w:pPr>
+        <w:rPr>
+          <w:rFonts w:ascii="Arial" w:hAnsi="Arial" w:cs="Arial"/>
+          <w:sz w:val="24"/>
+          <w:szCs w:val="24"/>
+        </w:rPr>
+      </w:pPr>
+    </w:p>
+    <w:p>
+      <w:pPr>
+        <w:rPr>
+          <w:rFonts w:ascii="Arial" w:hAnsi="Arial" w:cs="Arial"/>
+          <w:sz w:val="24"/>
+          <w:szCs w:val="24"/>
+        </w:rPr>
+      </w:pPr>
+    </w:p>
+    <w:p>
+      <w:pPr>
+        <w:rPr>
+          <w:rFonts w:ascii="Arial" w:hAnsi="Arial" w:cs="Arial"/>
+          <w:sz w:val="24"/>
+          <w:szCs w:val="24"/>
+        </w:rPr>
+      </w:pPr>
+    </w:p>
+    <w:p>
+      <w:pPr>
+        <w:rPr>
+          <w:rFonts w:ascii="Arial" w:hAnsi="Arial" w:cs="Arial"/>
+          <w:sz w:val="24"/>
+          <w:szCs w:val="24"/>
+        </w:rPr>
+      </w:pPr>
+    </w:p>
+    <w:p>
+      <w:pPr>
+        <w:rPr>
+          <w:rFonts w:ascii="Arial" w:hAnsi="Arial" w:cs="Arial"/>
+          <w:sz w:val="24"/>
+          <w:szCs w:val="24"/>
+        </w:rPr>
+      </w:pPr>
+    </w:p>
+    <w:p>
+      <w:pPr>
+        <w:rPr>
+          <w:rFonts w:ascii="Arial" w:hAnsi="Arial" w:cs="Arial"/>
+          <w:sz w:val="28"/>
+          <w:szCs w:val="28"/>
+        </w:rPr>
+      </w:pPr>
+    </w:p>
+    <w:p>
+      <w:pPr>
+        <w:rPr>
+          <w:rFonts w:ascii="Arial" w:hAnsi="Arial" w:cs="Arial"/>
           <w:b/>
           <w:bCs/>
           <w:sz w:val="28"/>
@@ -1713,42 +2069,250 @@
           <w:u w:val="single"/>
         </w:rPr>
       </w:pPr>
-    </w:p>
-    <w:p>
-      <w:pPr>
-        <w:rPr>
-          <w:rFonts w:ascii="Arial" w:hAnsi="Arial" w:cs="Arial"/>
-          <w:sz w:val="24"/>
-          <w:szCs w:val="24"/>
-          <w:u w:val="single"/>
-        </w:rPr>
-      </w:pPr>
-      <w:r>
-        <w:rPr>
-          <w:rFonts w:ascii="Arial" w:hAnsi="Arial" w:cs="Arial"/>
-          <w:sz w:val="24"/>
-          <w:szCs w:val="24"/>
-          <w:u w:val="single"/>
-        </w:rPr>
-        <w:t xml:space="preserve">Accueil personne </w:t>
-      </w:r>
-      <w:r>
-        <w:rPr>
-          <w:rFonts w:ascii="Arial" w:hAnsi="Arial" w:cs="Arial"/>
-          <w:sz w:val="24"/>
-          <w:szCs w:val="24"/>
-          <w:u w:val="single"/>
-        </w:rPr>
-        <w:t>non connecte</w:t>
-      </w:r>
-      <w:r>
-        <w:rPr>
-          <w:rFonts w:ascii="Arial" w:hAnsi="Arial" w:cs="Arial"/>
-          <w:sz w:val="24"/>
-          <w:szCs w:val="24"/>
-          <w:u w:val="single"/>
-        </w:rPr>
-        <w:t> :</w:t>
+      <w:r>
+        <w:rPr>
+          <w:rFonts w:ascii="Arial" w:hAnsi="Arial" w:cs="Arial"/>
+          <w:b/>
+          <w:bCs/>
+          <w:sz w:val="28"/>
+          <w:szCs w:val="28"/>
+          <w:u w:val="single"/>
+        </w:rPr>
+        <w:lastRenderedPageBreak/>
+        <w:t xml:space="preserve">Vue 1 : Accueil </w:t>
+      </w:r>
+    </w:p>
+    <w:p>
+      <w:pPr>
+        <w:rPr>
+          <w:rFonts w:ascii="Arial" w:hAnsi="Arial" w:cs="Arial"/>
+          <w:sz w:val="24"/>
+          <w:szCs w:val="24"/>
+        </w:rPr>
+      </w:pPr>
+      <w:r>
+        <w:rPr>
+          <w:rFonts w:ascii="Arial" w:hAnsi="Arial" w:cs="Arial"/>
+          <w:sz w:val="24"/>
+          <w:szCs w:val="24"/>
+        </w:rPr>
+        <w:t xml:space="preserve">L’accueil a été créée sous 2 formes : l’accueil basique avec le bouton connexion en haut à droite </w:t>
+      </w:r>
+      <w:r>
+        <w:rPr>
+          <w:rFonts w:ascii="Arial" w:hAnsi="Arial" w:cs="Arial"/>
+          <w:sz w:val="24"/>
+          <w:szCs w:val="24"/>
+        </w:rPr>
+        <w:t xml:space="preserve">pour un nouvel utilisateur et un accueil </w:t>
+      </w:r>
+      <w:r>
+        <w:rPr>
+          <w:rFonts w:ascii="Arial" w:hAnsi="Arial" w:cs="Arial"/>
+          <w:sz w:val="24"/>
+          <w:szCs w:val="24"/>
+        </w:rPr>
+        <w:t>avec</w:t>
+      </w:r>
+      <w:r>
+        <w:rPr>
+          <w:rFonts w:ascii="Arial" w:hAnsi="Arial" w:cs="Arial"/>
+          <w:sz w:val="24"/>
+          <w:szCs w:val="24"/>
+        </w:rPr>
+        <w:t xml:space="preserve"> le bouton </w:t>
+      </w:r>
+      <w:proofErr w:type="spellStart"/>
+      <w:r>
+        <w:rPr>
+          <w:rFonts w:ascii="Arial" w:hAnsi="Arial" w:cs="Arial"/>
+          <w:sz w:val="24"/>
+          <w:szCs w:val="24"/>
+        </w:rPr>
+        <w:t>de</w:t>
+      </w:r>
+      <w:r>
+        <w:rPr>
+          <w:rFonts w:ascii="Arial" w:hAnsi="Arial" w:cs="Arial"/>
+          <w:sz w:val="24"/>
+          <w:szCs w:val="24"/>
+        </w:rPr>
+        <w:t>connexion</w:t>
+      </w:r>
+      <w:proofErr w:type="spellEnd"/>
+      <w:r>
+        <w:rPr>
+          <w:rFonts w:ascii="Arial" w:hAnsi="Arial" w:cs="Arial"/>
+          <w:sz w:val="24"/>
+          <w:szCs w:val="24"/>
+        </w:rPr>
+        <w:t xml:space="preserve"> pour un utilisateur déjà connecté</w:t>
+      </w:r>
+      <w:r>
+        <w:rPr>
+          <w:rFonts w:ascii="Arial" w:hAnsi="Arial" w:cs="Arial"/>
+          <w:sz w:val="24"/>
+          <w:szCs w:val="24"/>
+        </w:rPr>
+        <w:t xml:space="preserve"> (utilisateur des sessions pour connaitre cette information)</w:t>
+      </w:r>
+      <w:r>
+        <w:rPr>
+          <w:rFonts w:ascii="Arial" w:hAnsi="Arial" w:cs="Arial"/>
+          <w:sz w:val="24"/>
+          <w:szCs w:val="24"/>
+        </w:rPr>
+        <w:t xml:space="preserve">. Cet </w:t>
+      </w:r>
+      <w:proofErr w:type="spellStart"/>
+      <w:r>
+        <w:rPr>
+          <w:rFonts w:ascii="Arial" w:hAnsi="Arial" w:cs="Arial"/>
+          <w:sz w:val="24"/>
+          <w:szCs w:val="24"/>
+        </w:rPr>
+        <w:t>accueil_connecte</w:t>
+      </w:r>
+      <w:proofErr w:type="spellEnd"/>
+      <w:r>
+        <w:rPr>
+          <w:rFonts w:ascii="Arial" w:hAnsi="Arial" w:cs="Arial"/>
+          <w:sz w:val="24"/>
+          <w:szCs w:val="24"/>
+        </w:rPr>
+        <w:t xml:space="preserve"> sera enrichi selon le connecte (loueur, etc.)</w:t>
+      </w:r>
+      <w:r>
+        <w:rPr>
+          <w:rFonts w:ascii="Arial" w:hAnsi="Arial" w:cs="Arial"/>
+          <w:sz w:val="24"/>
+          <w:szCs w:val="24"/>
+        </w:rPr>
+        <w:t>.</w:t>
+      </w:r>
+    </w:p>
+    <w:p>
+      <w:pPr>
+        <w:rPr>
+          <w:rFonts w:ascii="Arial" w:hAnsi="Arial" w:cs="Arial"/>
+          <w:sz w:val="24"/>
+          <w:szCs w:val="24"/>
+        </w:rPr>
+      </w:pPr>
+    </w:p>
+    <w:p>
+      <w:pPr>
+        <w:rPr>
+          <w:rFonts w:ascii="Arial" w:hAnsi="Arial" w:cs="Arial"/>
+          <w:sz w:val="24"/>
+          <w:szCs w:val="24"/>
+          <w:u w:val="single"/>
+        </w:rPr>
+      </w:pPr>
+      <w:r>
+        <w:rPr>
+          <w:rFonts w:ascii="Arial" w:hAnsi="Arial" w:cs="Arial"/>
+          <w:sz w:val="24"/>
+          <w:szCs w:val="24"/>
+          <w:u w:val="single"/>
+        </w:rPr>
+        <w:t>Accueil personne connecte :</w:t>
+      </w:r>
+    </w:p>
+    <w:p>
+      <w:pPr>
+        <w:rPr>
+          <w:rFonts w:ascii="Arial" w:hAnsi="Arial" w:cs="Arial"/>
+          <w:sz w:val="24"/>
+          <w:szCs w:val="24"/>
+        </w:rPr>
+      </w:pPr>
+      <w:r>
+        <w:rPr>
+          <w:rFonts w:ascii="Arial" w:hAnsi="Arial" w:cs="Arial"/>
+          <w:noProof/>
+          <w:sz w:val="24"/>
+          <w:szCs w:val="24"/>
+        </w:rPr>
+        <w:drawing>
+          <wp:inline distT="0" distB="0" distL="0" distR="0" wp14:anchorId="2D011EFD" wp14:editId="64C75659">
+            <wp:extent cx="5752465" cy="2924175"/>
+            <wp:effectExtent l="0" t="0" r="635" b="9525"/>
+            <wp:docPr id="13" name="Image 13"/>
+            <wp:cNvGraphicFramePr>
+              <a:graphicFrameLocks xmlns:a="http://schemas.openxmlformats.org/drawingml/2006/main" noChangeAspect="1"/>
+            </wp:cNvGraphicFramePr>
+            <a:graphic xmlns:a="http://schemas.openxmlformats.org/drawingml/2006/main">
+              <a:graphicData uri="http://schemas.openxmlformats.org/drawingml/2006/picture">
+                <pic:pic xmlns:pic="http://schemas.openxmlformats.org/drawingml/2006/picture">
+                  <pic:nvPicPr>
+                    <pic:cNvPr id="0" name="Picture 2"/>
+                    <pic:cNvPicPr>
+                      <a:picLocks noChangeAspect="1" noChangeArrowheads="1"/>
+                    </pic:cNvPicPr>
+                  </pic:nvPicPr>
+                  <pic:blipFill>
+                    <a:blip r:embed="rId12" cstate="print">
+                      <a:extLst>
+                        <a:ext uri="{28A0092B-C50C-407E-A947-70E740481C1C}">
+                          <a14:useLocalDpi xmlns:a14="http://schemas.microsoft.com/office/drawing/2010/main" val="0"/>
+                        </a:ext>
+                      </a:extLst>
+                    </a:blip>
+                    <a:srcRect/>
+                    <a:stretch>
+                      <a:fillRect/>
+                    </a:stretch>
+                  </pic:blipFill>
+                  <pic:spPr bwMode="auto">
+                    <a:xfrm>
+                      <a:off x="0" y="0"/>
+                      <a:ext cx="5752465" cy="2924175"/>
+                    </a:xfrm>
+                    <a:prstGeom prst="rect">
+                      <a:avLst/>
+                    </a:prstGeom>
+                    <a:noFill/>
+                    <a:ln>
+                      <a:noFill/>
+                    </a:ln>
+                  </pic:spPr>
+                </pic:pic>
+              </a:graphicData>
+            </a:graphic>
+          </wp:inline>
+        </w:drawing>
+      </w:r>
+    </w:p>
+    <w:p>
+      <w:pPr>
+        <w:rPr>
+          <w:rFonts w:ascii="Arial" w:hAnsi="Arial" w:cs="Arial"/>
+          <w:b/>
+          <w:bCs/>
+          <w:sz w:val="28"/>
+          <w:szCs w:val="28"/>
+          <w:u w:val="single"/>
+        </w:rPr>
+      </w:pPr>
+    </w:p>
+    <w:p>
+      <w:pPr>
+        <w:rPr>
+          <w:rFonts w:ascii="Arial" w:hAnsi="Arial" w:cs="Arial"/>
+          <w:sz w:val="24"/>
+          <w:szCs w:val="24"/>
+          <w:u w:val="single"/>
+        </w:rPr>
+      </w:pPr>
+      <w:r>
+        <w:rPr>
+          <w:rFonts w:ascii="Arial" w:hAnsi="Arial" w:cs="Arial"/>
+          <w:sz w:val="24"/>
+          <w:szCs w:val="24"/>
+          <w:u w:val="single"/>
+        </w:rPr>
+        <w:t>Accueil personne non connecte :</w:t>
       </w:r>
     </w:p>
     <w:p>
@@ -1785,7 +2349,7 @@
                     </pic:cNvPicPr>
                   </pic:nvPicPr>
                   <pic:blipFill>
-                    <a:blip r:embed="rId12" cstate="print">
+                    <a:blip r:embed="rId13" cstate="print">
                       <a:extLst>
                         <a:ext uri="{28A0092B-C50C-407E-A947-70E740481C1C}">
                           <a14:useLocalDpi xmlns:a14="http://schemas.microsoft.com/office/drawing/2010/main" val="0"/>
@@ -1883,6 +2447,15 @@
       <w:pPr>
         <w:rPr>
           <w:rFonts w:ascii="Arial" w:hAnsi="Arial" w:cs="Arial"/>
+          <w:sz w:val="24"/>
+          <w:szCs w:val="24"/>
+        </w:rPr>
+      </w:pPr>
+    </w:p>
+    <w:p>
+      <w:pPr>
+        <w:rPr>
+          <w:rFonts w:ascii="Arial" w:hAnsi="Arial" w:cs="Arial"/>
           <w:b/>
           <w:bCs/>
           <w:sz w:val="28"/>
@@ -2016,7 +2589,7 @@
                     </pic:cNvPicPr>
                   </pic:nvPicPr>
                   <pic:blipFill>
-                    <a:blip r:embed="rId13">
+                    <a:blip r:embed="rId14">
                       <a:extLst>
                         <a:ext uri="{28A0092B-C50C-407E-A947-70E740481C1C}">
                           <a14:useLocalDpi xmlns:a14="http://schemas.microsoft.com/office/drawing/2010/main" val="0"/>
@@ -2217,7 +2790,7 @@
                     </pic:cNvPicPr>
                   </pic:nvPicPr>
                   <pic:blipFill>
-                    <a:blip r:embed="rId14">
+                    <a:blip r:embed="rId15">
                       <a:extLst>
                         <a:ext uri="{28A0092B-C50C-407E-A947-70E740481C1C}">
                           <a14:useLocalDpi xmlns:a14="http://schemas.microsoft.com/office/drawing/2010/main" val="0"/>

</xml_diff>

<commit_message>
Rapport Final avant Design
</commit_message>
<xml_diff>
--- a/Rapport PJS3.docx
+++ b/Rapport PJS3.docx
@@ -2514,38 +2514,21 @@
           <w:szCs w:val="24"/>
           <w:u w:val="single"/>
         </w:rPr>
-        <w:t xml:space="preserve">Page </w:t>
-      </w:r>
-      <w:r>
-        <w:rPr>
-          <w:rFonts w:ascii="Arial" w:hAnsi="Arial" w:cs="Arial"/>
-          <w:sz w:val="24"/>
-          <w:szCs w:val="24"/>
-          <w:u w:val="single"/>
-        </w:rPr>
-        <w:t>via Base Données</w:t>
-      </w:r>
-      <w:r>
-        <w:rPr>
-          <w:rFonts w:ascii="Arial" w:hAnsi="Arial" w:cs="Arial"/>
-          <w:sz w:val="24"/>
-          <w:szCs w:val="24"/>
-          <w:u w:val="single"/>
-        </w:rPr>
-        <w:t xml:space="preserve"> : </w:t>
-      </w:r>
-    </w:p>
-    <w:p>
-      <w:pPr>
-        <w:rPr>
-          <w:rFonts w:ascii="Arial" w:hAnsi="Arial" w:cs="Arial"/>
-          <w:sz w:val="24"/>
-          <w:szCs w:val="24"/>
-        </w:rPr>
-      </w:pPr>
-      <w:r>
-        <w:rPr>
-          <w:rFonts w:ascii="Arial" w:hAnsi="Arial" w:cs="Arial"/>
+        <w:t xml:space="preserve">Page via Base Données : </w:t>
+      </w:r>
+    </w:p>
+    <w:p>
+      <w:pPr>
+        <w:rPr>
+          <w:rFonts w:ascii="Arial" w:hAnsi="Arial" w:cs="Arial"/>
+          <w:sz w:val="24"/>
+          <w:szCs w:val="24"/>
+        </w:rPr>
+      </w:pPr>
+      <w:r>
+        <w:rPr>
+          <w:rFonts w:ascii="Arial" w:hAnsi="Arial" w:cs="Arial"/>
+          <w:noProof/>
           <w:sz w:val="24"/>
           <w:szCs w:val="24"/>
         </w:rPr>
@@ -3087,10 +3070,59 @@
       <w:r>
         <w:rPr>
           <w:rFonts w:ascii="Arial" w:hAnsi="Arial" w:cs="Arial"/>
-          <w:sz w:val="24"/>
-          <w:szCs w:val="24"/>
-        </w:rPr>
-        <w:t>////////////////////////////////////////////////////////////////////////////////////////////</w:t>
+          <w:noProof/>
+          <w:sz w:val="24"/>
+          <w:szCs w:val="24"/>
+        </w:rPr>
+        <w:lastRenderedPageBreak/>
+        <w:drawing>
+          <wp:inline distT="0" distB="0" distL="0" distR="0" wp14:anchorId="1AB78C06" wp14:editId="47E9781E">
+            <wp:extent cx="5743575" cy="2914650"/>
+            <wp:effectExtent l="0" t="0" r="9525" b="0"/>
+            <wp:docPr id="13" name="Image 13"/>
+            <wp:cNvGraphicFramePr>
+              <a:graphicFrameLocks xmlns:a="http://schemas.openxmlformats.org/drawingml/2006/main" noChangeAspect="1"/>
+            </wp:cNvGraphicFramePr>
+            <a:graphic xmlns:a="http://schemas.openxmlformats.org/drawingml/2006/main">
+              <a:graphicData uri="http://schemas.openxmlformats.org/drawingml/2006/picture">
+                <pic:pic xmlns:pic="http://schemas.openxmlformats.org/drawingml/2006/picture">
+                  <pic:nvPicPr>
+                    <pic:cNvPr id="0" name="Picture 1"/>
+                    <pic:cNvPicPr>
+                      <a:picLocks noChangeAspect="1" noChangeArrowheads="1"/>
+                    </pic:cNvPicPr>
+                  </pic:nvPicPr>
+                  <pic:blipFill>
+                    <a:blip r:embed="rId14" cstate="print">
+                      <a:extLst>
+                        <a:ext uri="{28A0092B-C50C-407E-A947-70E740481C1C}">
+                          <a14:useLocalDpi xmlns:a14="http://schemas.microsoft.com/office/drawing/2010/main" val="0"/>
+                        </a:ext>
+                      </a:extLst>
+                    </a:blip>
+                    <a:srcRect/>
+                    <a:stretch>
+                      <a:fillRect/>
+                    </a:stretch>
+                  </pic:blipFill>
+                  <pic:spPr bwMode="auto">
+                    <a:xfrm>
+                      <a:off x="0" y="0"/>
+                      <a:ext cx="5743575" cy="2914650"/>
+                    </a:xfrm>
+                    <a:prstGeom prst="rect">
+                      <a:avLst/>
+                    </a:prstGeom>
+                    <a:noFill/>
+                    <a:ln>
+                      <a:noFill/>
+                    </a:ln>
+                  </pic:spPr>
+                </pic:pic>
+              </a:graphicData>
+            </a:graphic>
+          </wp:inline>
+        </w:drawing>
       </w:r>
     </w:p>
     <w:p>
@@ -3134,15 +3166,49 @@
           <w:szCs w:val="24"/>
         </w:rPr>
       </w:pPr>
-    </w:p>
-    <w:p>
-      <w:pPr>
-        <w:rPr>
-          <w:rFonts w:ascii="Arial" w:hAnsi="Arial" w:cs="Arial"/>
-          <w:sz w:val="24"/>
-          <w:szCs w:val="24"/>
-        </w:rPr>
-      </w:pPr>
+      <w:r>
+        <w:rPr>
+          <w:rFonts w:ascii="Arial" w:hAnsi="Arial" w:cs="Arial"/>
+          <w:noProof/>
+          <w:sz w:val="24"/>
+          <w:szCs w:val="24"/>
+        </w:rPr>
+        <w:drawing>
+          <wp:inline distT="0" distB="0" distL="0" distR="0" wp14:anchorId="0A3FF6DE" wp14:editId="65FF2F09">
+            <wp:extent cx="5760720" cy="2025650"/>
+            <wp:effectExtent l="0" t="0" r="0" b="0"/>
+            <wp:docPr id="12" name="Image 12"/>
+            <wp:cNvGraphicFramePr>
+              <a:graphicFrameLocks xmlns:a="http://schemas.openxmlformats.org/drawingml/2006/main" noChangeAspect="1"/>
+            </wp:cNvGraphicFramePr>
+            <a:graphic xmlns:a="http://schemas.openxmlformats.org/drawingml/2006/main">
+              <a:graphicData uri="http://schemas.openxmlformats.org/drawingml/2006/picture">
+                <pic:pic xmlns:pic="http://schemas.openxmlformats.org/drawingml/2006/picture">
+                  <pic:nvPicPr>
+                    <pic:cNvPr id="1" name=""/>
+                    <pic:cNvPicPr/>
+                  </pic:nvPicPr>
+                  <pic:blipFill>
+                    <a:blip r:embed="rId15"/>
+                    <a:stretch>
+                      <a:fillRect/>
+                    </a:stretch>
+                  </pic:blipFill>
+                  <pic:spPr>
+                    <a:xfrm>
+                      <a:off x="0" y="0"/>
+                      <a:ext cx="5760720" cy="2025650"/>
+                    </a:xfrm>
+                    <a:prstGeom prst="rect">
+                      <a:avLst/>
+                    </a:prstGeom>
+                  </pic:spPr>
+                </pic:pic>
+              </a:graphicData>
+            </a:graphic>
+          </wp:inline>
+        </w:drawing>
+      </w:r>
     </w:p>
     <w:p>
       <w:pPr>
@@ -3176,43 +3242,67 @@
         </w:rPr>
         <w:t xml:space="preserve"> </w:t>
       </w:r>
-    </w:p>
-    <w:p>
-      <w:pPr>
-        <w:rPr>
-          <w:rFonts w:ascii="Arial" w:hAnsi="Arial" w:cs="Arial"/>
-          <w:sz w:val="24"/>
-          <w:szCs w:val="24"/>
-        </w:rPr>
-      </w:pPr>
-      <w:r>
-        <w:rPr>
-          <w:rFonts w:ascii="Arial" w:hAnsi="Arial" w:cs="Arial"/>
-          <w:sz w:val="24"/>
-          <w:szCs w:val="24"/>
-        </w:rPr>
-        <w:t xml:space="preserve"> </w:t>
-      </w:r>
-      <w:r>
-        <w:rPr>
-          <w:rFonts w:ascii="Arial" w:hAnsi="Arial" w:cs="Arial"/>
-          <w:sz w:val="24"/>
-          <w:szCs w:val="24"/>
-        </w:rPr>
-        <w:t>////////////////////////////////////////////////////</w:t>
-      </w:r>
-    </w:p>
-    <w:p>
-      <w:pPr>
-        <w:rPr>
-          <w:rFonts w:ascii="Arial" w:hAnsi="Arial" w:cs="Arial"/>
-          <w:b/>
-          <w:bCs/>
-          <w:sz w:val="28"/>
-          <w:szCs w:val="28"/>
-          <w:u w:val="single"/>
-        </w:rPr>
-      </w:pPr>
+      <w:r>
+        <w:rPr>
+          <w:rFonts w:ascii="Arial" w:hAnsi="Arial" w:cs="Arial"/>
+          <w:sz w:val="24"/>
+          <w:szCs w:val="24"/>
+        </w:rPr>
+        <w:t xml:space="preserve">il suffit de sélectionner les dates de location et de cliquer sur louer la voiture pour réaliser la location. Nous avons omis les phases de paiement car nous n’avions pas assez d’informations sur le sujet pour savoir comment elle se déroulait. </w:t>
+      </w:r>
+    </w:p>
+    <w:p>
+      <w:pPr>
+        <w:rPr>
+          <w:rFonts w:ascii="Arial" w:hAnsi="Arial" w:cs="Arial"/>
+          <w:b/>
+          <w:bCs/>
+          <w:sz w:val="28"/>
+          <w:szCs w:val="28"/>
+          <w:u w:val="single"/>
+        </w:rPr>
+      </w:pPr>
+      <w:r>
+        <w:rPr>
+          <w:noProof/>
+        </w:rPr>
+        <w:lastRenderedPageBreak/>
+        <w:drawing>
+          <wp:inline distT="0" distB="0" distL="0" distR="0" wp14:anchorId="1E68D4EE" wp14:editId="56E91459">
+            <wp:extent cx="5760720" cy="3240405"/>
+            <wp:effectExtent l="0" t="0" r="0" b="0"/>
+            <wp:docPr id="17" name="Image 17"/>
+            <wp:cNvGraphicFramePr>
+              <a:graphicFrameLocks xmlns:a="http://schemas.openxmlformats.org/drawingml/2006/main" noChangeAspect="1"/>
+            </wp:cNvGraphicFramePr>
+            <a:graphic xmlns:a="http://schemas.openxmlformats.org/drawingml/2006/main">
+              <a:graphicData uri="http://schemas.openxmlformats.org/drawingml/2006/picture">
+                <pic:pic xmlns:pic="http://schemas.openxmlformats.org/drawingml/2006/picture">
+                  <pic:nvPicPr>
+                    <pic:cNvPr id="1" name=""/>
+                    <pic:cNvPicPr/>
+                  </pic:nvPicPr>
+                  <pic:blipFill>
+                    <a:blip r:embed="rId16"/>
+                    <a:stretch>
+                      <a:fillRect/>
+                    </a:stretch>
+                  </pic:blipFill>
+                  <pic:spPr>
+                    <a:xfrm>
+                      <a:off x="0" y="0"/>
+                      <a:ext cx="5760720" cy="3240405"/>
+                    </a:xfrm>
+                    <a:prstGeom prst="rect">
+                      <a:avLst/>
+                    </a:prstGeom>
+                  </pic:spPr>
+                </pic:pic>
+              </a:graphicData>
+            </a:graphic>
+          </wp:inline>
+        </w:drawing>
+      </w:r>
     </w:p>
     <w:p>
       <w:pPr>
@@ -3291,18 +3381,62 @@
           <w:u w:val="single"/>
         </w:rPr>
       </w:pPr>
-    </w:p>
-    <w:p>
-      <w:pPr>
-        <w:rPr>
-          <w:rFonts w:ascii="Arial" w:hAnsi="Arial" w:cs="Arial"/>
-          <w:b/>
-          <w:bCs/>
+      <w:r>
+        <w:rPr>
+          <w:rFonts w:ascii="Arial" w:hAnsi="Arial" w:cs="Arial"/>
+          <w:noProof/>
           <w:sz w:val="36"/>
           <w:szCs w:val="36"/>
-          <w:u w:val="single"/>
-        </w:rPr>
-      </w:pPr>
+        </w:rPr>
+        <w:drawing>
+          <wp:inline distT="0" distB="0" distL="0" distR="0" wp14:anchorId="645256CB" wp14:editId="002A517A">
+            <wp:extent cx="5743575" cy="2028825"/>
+            <wp:effectExtent l="0" t="0" r="9525" b="9525"/>
+            <wp:docPr id="19" name="Image 19"/>
+            <wp:cNvGraphicFramePr>
+              <a:graphicFrameLocks xmlns:a="http://schemas.openxmlformats.org/drawingml/2006/main" noChangeAspect="1"/>
+            </wp:cNvGraphicFramePr>
+            <a:graphic xmlns:a="http://schemas.openxmlformats.org/drawingml/2006/main">
+              <a:graphicData uri="http://schemas.openxmlformats.org/drawingml/2006/picture">
+                <pic:pic xmlns:pic="http://schemas.openxmlformats.org/drawingml/2006/picture">
+                  <pic:nvPicPr>
+                    <pic:cNvPr id="0" name="Picture 3"/>
+                    <pic:cNvPicPr>
+                      <a:picLocks noChangeAspect="1" noChangeArrowheads="1"/>
+                    </pic:cNvPicPr>
+                  </pic:nvPicPr>
+                  <pic:blipFill>
+                    <a:blip r:embed="rId17" cstate="print">
+                      <a:extLst>
+                        <a:ext uri="{28A0092B-C50C-407E-A947-70E740481C1C}">
+                          <a14:useLocalDpi xmlns:a14="http://schemas.microsoft.com/office/drawing/2010/main" val="0"/>
+                        </a:ext>
+                      </a:extLst>
+                    </a:blip>
+                    <a:srcRect/>
+                    <a:stretch>
+                      <a:fillRect/>
+                    </a:stretch>
+                  </pic:blipFill>
+                  <pic:spPr bwMode="auto">
+                    <a:xfrm>
+                      <a:off x="0" y="0"/>
+                      <a:ext cx="5743575" cy="2028825"/>
+                    </a:xfrm>
+                    <a:prstGeom prst="rect">
+                      <a:avLst/>
+                    </a:prstGeom>
+                    <a:noFill/>
+                    <a:ln>
+                      <a:noFill/>
+                    </a:ln>
+                  </pic:spPr>
+                </pic:pic>
+              </a:graphicData>
+            </a:graphic>
+          </wp:inline>
+        </w:drawing>
+      </w:r>
     </w:p>
     <w:p>
       <w:pPr>
@@ -3488,6 +3622,7 @@
           <w:sz w:val="24"/>
           <w:szCs w:val="24"/>
         </w:rPr>
+        <w:lastRenderedPageBreak/>
         <w:t xml:space="preserve">Ces informations sont mises par défaut dans la base de données </w:t>
       </w:r>
       <w:r>
@@ -3515,25 +3650,7 @@
           <w:szCs w:val="24"/>
           <w:u w:val="single"/>
         </w:rPr>
-        <w:t>Connexion </w:t>
-      </w:r>
-      <w:r>
-        <w:rPr>
-          <w:rFonts w:ascii="Arial" w:hAnsi="Arial" w:cs="Arial"/>
-          <w:sz w:val="24"/>
-          <w:szCs w:val="24"/>
-          <w:u w:val="single"/>
-        </w:rPr>
-        <w:t xml:space="preserve">Loueur </w:t>
-      </w:r>
-      <w:r>
-        <w:rPr>
-          <w:rFonts w:ascii="Arial" w:hAnsi="Arial" w:cs="Arial"/>
-          <w:sz w:val="24"/>
-          <w:szCs w:val="24"/>
-          <w:u w:val="single"/>
-        </w:rPr>
-        <w:t xml:space="preserve">: </w:t>
+        <w:t xml:space="preserve">Connexion Loueur : </w:t>
       </w:r>
     </w:p>
     <w:p>
@@ -3721,6 +3838,7 @@
       <w:r>
         <w:rPr>
           <w:rFonts w:ascii="Arial" w:hAnsi="Arial" w:cs="Arial"/>
+          <w:noProof/>
           <w:sz w:val="24"/>
           <w:szCs w:val="24"/>
         </w:rPr>
@@ -3740,7 +3858,7 @@
                     <pic:cNvPicPr/>
                   </pic:nvPicPr>
                   <pic:blipFill>
-                    <a:blip r:embed="rId14"/>
+                    <a:blip r:embed="rId18"/>
                     <a:stretch>
                       <a:fillRect/>
                     </a:stretch>
@@ -3789,9 +3907,11 @@
       <w:r>
         <w:rPr>
           <w:rFonts w:ascii="Arial" w:hAnsi="Arial" w:cs="Arial"/>
-          <w:sz w:val="24"/>
-          <w:szCs w:val="24"/>
-        </w:rPr>
+          <w:noProof/>
+          <w:sz w:val="24"/>
+          <w:szCs w:val="24"/>
+        </w:rPr>
+        <w:lastRenderedPageBreak/>
         <w:drawing>
           <wp:inline distT="0" distB="0" distL="0" distR="0" wp14:anchorId="3322F315" wp14:editId="18A121A0">
             <wp:extent cx="5760720" cy="1978025"/>
@@ -3808,7 +3928,7 @@
                     <pic:cNvPicPr/>
                   </pic:nvPicPr>
                   <pic:blipFill>
-                    <a:blip r:embed="rId15"/>
+                    <a:blip r:embed="rId19"/>
                     <a:stretch>
                       <a:fillRect/>
                     </a:stretch>
@@ -3900,10 +4020,10 @@
       <w:r>
         <w:rPr>
           <w:rFonts w:ascii="Arial" w:hAnsi="Arial" w:cs="Arial"/>
-          <w:sz w:val="24"/>
-          <w:szCs w:val="24"/>
-        </w:rPr>
-        <w:lastRenderedPageBreak/>
+          <w:noProof/>
+          <w:sz w:val="24"/>
+          <w:szCs w:val="24"/>
+        </w:rPr>
         <w:drawing>
           <wp:inline distT="0" distB="0" distL="0" distR="0" wp14:anchorId="7E1F4882" wp14:editId="3FEB587C">
             <wp:extent cx="5760720" cy="2282825"/>
@@ -3920,7 +4040,7 @@
                     <pic:cNvPicPr/>
                   </pic:nvPicPr>
                   <pic:blipFill>
-                    <a:blip r:embed="rId16"/>
+                    <a:blip r:embed="rId20"/>
                     <a:stretch>
                       <a:fillRect/>
                     </a:stretch>
@@ -4062,6 +4182,7 @@
       <w:r>
         <w:rPr>
           <w:rFonts w:ascii="Arial" w:hAnsi="Arial" w:cs="Arial"/>
+          <w:noProof/>
           <w:sz w:val="24"/>
           <w:szCs w:val="24"/>
         </w:rPr>
@@ -4081,7 +4202,7 @@
                     <pic:cNvPicPr/>
                   </pic:nvPicPr>
                   <pic:blipFill>
-                    <a:blip r:embed="rId17"/>
+                    <a:blip r:embed="rId21"/>
                     <a:stretch>
                       <a:fillRect/>
                     </a:stretch>
@@ -4116,6 +4237,7 @@
           <w:sz w:val="24"/>
           <w:szCs w:val="24"/>
         </w:rPr>
+        <w:lastRenderedPageBreak/>
         <w:t xml:space="preserve">Une fois que l’on clique sur cette icone, </w:t>
       </w:r>
       <w:r>
@@ -4204,15 +4326,7 @@
           <w:sz w:val="24"/>
           <w:szCs w:val="24"/>
         </w:rPr>
-        <w:t xml:space="preserve">Sur la page d’accueil du loueur, </w:t>
-      </w:r>
-      <w:r>
-        <w:rPr>
-          <w:rFonts w:ascii="Arial" w:hAnsi="Arial" w:cs="Arial"/>
-          <w:sz w:val="24"/>
-          <w:szCs w:val="24"/>
-        </w:rPr>
-        <w:t>il y a aussi un bouton appelé « Affichage Locations Voiture </w:t>
+        <w:t>Sur la page d’accueil du loueur, il y a aussi un bouton appelé « Affichage Locations Voiture </w:t>
       </w:r>
       <w:r>
         <w:rPr>
@@ -4228,51 +4342,90 @@
           <w:sz w:val="24"/>
           <w:szCs w:val="24"/>
         </w:rPr>
-        <w:t xml:space="preserve"> affiche toutes les voitures louées par une entreprise. </w:t>
-      </w:r>
-    </w:p>
-    <w:p>
-      <w:pPr>
-        <w:rPr>
-          <w:rFonts w:ascii="Arial" w:hAnsi="Arial" w:cs="Arial"/>
-          <w:sz w:val="24"/>
-          <w:szCs w:val="24"/>
-        </w:rPr>
-      </w:pPr>
-    </w:p>
-    <w:p>
-      <w:pPr>
-        <w:rPr>
-          <w:rFonts w:ascii="Arial" w:hAnsi="Arial" w:cs="Arial"/>
-          <w:sz w:val="24"/>
-          <w:szCs w:val="24"/>
-        </w:rPr>
-      </w:pPr>
-      <w:r>
-        <w:rPr>
-          <w:rFonts w:ascii="Arial" w:hAnsi="Arial" w:cs="Arial"/>
-          <w:sz w:val="24"/>
-          <w:szCs w:val="24"/>
-        </w:rPr>
-        <w:t>/////////////////////////////////////////////////////////////////</w:t>
-      </w:r>
-      <w:r>
-        <w:rPr>
-          <w:rFonts w:ascii="Arial" w:hAnsi="Arial" w:cs="Arial"/>
-          <w:sz w:val="24"/>
-          <w:szCs w:val="24"/>
-        </w:rPr>
-        <w:t xml:space="preserve"> </w:t>
-      </w:r>
-    </w:p>
-    <w:p>
-      <w:pPr>
-        <w:rPr>
-          <w:rFonts w:ascii="Arial" w:hAnsi="Arial" w:cs="Arial"/>
-          <w:sz w:val="24"/>
-          <w:szCs w:val="24"/>
-        </w:rPr>
-      </w:pPr>
+        <w:t xml:space="preserve"> affiche toutes les voitures louées par une entreprise</w:t>
+      </w:r>
+      <w:r>
+        <w:rPr>
+          <w:rFonts w:ascii="Arial" w:hAnsi="Arial" w:cs="Arial"/>
+          <w:sz w:val="24"/>
+          <w:szCs w:val="24"/>
+        </w:rPr>
+        <w:t xml:space="preserve"> avec le nom de l’entreprise qui loue la voiture. </w:t>
+      </w:r>
+    </w:p>
+    <w:p>
+      <w:pPr>
+        <w:rPr>
+          <w:rFonts w:ascii="Arial" w:hAnsi="Arial" w:cs="Arial"/>
+          <w:sz w:val="24"/>
+          <w:szCs w:val="24"/>
+        </w:rPr>
+      </w:pPr>
+    </w:p>
+    <w:p>
+      <w:pPr>
+        <w:rPr>
+          <w:rFonts w:ascii="Arial" w:hAnsi="Arial" w:cs="Arial"/>
+          <w:sz w:val="24"/>
+          <w:szCs w:val="24"/>
+        </w:rPr>
+      </w:pPr>
+      <w:r>
+        <w:rPr>
+          <w:rFonts w:ascii="Arial" w:hAnsi="Arial" w:cs="Arial"/>
+          <w:noProof/>
+          <w:sz w:val="24"/>
+          <w:szCs w:val="24"/>
+        </w:rPr>
+        <w:drawing>
+          <wp:inline distT="0" distB="0" distL="0" distR="0" wp14:anchorId="18C66E43" wp14:editId="744583F1">
+            <wp:extent cx="5743575" cy="2486025"/>
+            <wp:effectExtent l="0" t="0" r="9525" b="9525"/>
+            <wp:docPr id="18" name="Image 18"/>
+            <wp:cNvGraphicFramePr>
+              <a:graphicFrameLocks xmlns:a="http://schemas.openxmlformats.org/drawingml/2006/main" noChangeAspect="1"/>
+            </wp:cNvGraphicFramePr>
+            <a:graphic xmlns:a="http://schemas.openxmlformats.org/drawingml/2006/main">
+              <a:graphicData uri="http://schemas.openxmlformats.org/drawingml/2006/picture">
+                <pic:pic xmlns:pic="http://schemas.openxmlformats.org/drawingml/2006/picture">
+                  <pic:nvPicPr>
+                    <pic:cNvPr id="0" name="Picture 2"/>
+                    <pic:cNvPicPr>
+                      <a:picLocks noChangeAspect="1" noChangeArrowheads="1"/>
+                    </pic:cNvPicPr>
+                  </pic:nvPicPr>
+                  <pic:blipFill>
+                    <a:blip r:embed="rId22" cstate="print">
+                      <a:extLst>
+                        <a:ext uri="{28A0092B-C50C-407E-A947-70E740481C1C}">
+                          <a14:useLocalDpi xmlns:a14="http://schemas.microsoft.com/office/drawing/2010/main" val="0"/>
+                        </a:ext>
+                      </a:extLst>
+                    </a:blip>
+                    <a:srcRect/>
+                    <a:stretch>
+                      <a:fillRect/>
+                    </a:stretch>
+                  </pic:blipFill>
+                  <pic:spPr bwMode="auto">
+                    <a:xfrm>
+                      <a:off x="0" y="0"/>
+                      <a:ext cx="5743575" cy="2486025"/>
+                    </a:xfrm>
+                    <a:prstGeom prst="rect">
+                      <a:avLst/>
+                    </a:prstGeom>
+                    <a:noFill/>
+                    <a:ln>
+                      <a:noFill/>
+                    </a:ln>
+                  </pic:spPr>
+                </pic:pic>
+              </a:graphicData>
+            </a:graphic>
+          </wp:inline>
+        </w:drawing>
+      </w:r>
     </w:p>
     <w:sectPr>
       <w:pgSz w:w="11906" w:h="16838"/>

</xml_diff>